<commit_message>
Finalized the Data Dictionary, phase 1 of the ERD.
</commit_message>
<xml_diff>
--- a/Phase2/Data Dictionary/Data+Dictionary+with+Field-Level+Definitions.docx
+++ b/Phase2/Data Dictionary/Data+Dictionary+with+Field-Level+Definitions.docx
@@ -1,6 +1,6 @@
 
 <file path=word/document.xml><?xml version="1.0" encoding="utf-8"?>
-<w:document xmlns:wpc="http://schemas.microsoft.com/office/word/2010/wordprocessingCanvas" xmlns:cx="http://schemas.microsoft.com/office/drawing/2014/chartex" xmlns:mc="http://schemas.openxmlformats.org/markup-compatibility/2006" xmlns:o="urn:schemas-microsoft-com:office:office" xmlns:r="http://schemas.openxmlformats.org/officeDocument/2006/relationships" xmlns:m="http://schemas.openxmlformats.org/officeDocument/2006/math" xmlns:v="urn:schemas-microsoft-com:vml" xmlns:wp14="http://schemas.microsoft.com/office/word/2010/wordprocessingDrawing" xmlns:wp="http://schemas.openxmlformats.org/drawingml/2006/wordprocessingDrawing" xmlns:w10="urn:schemas-microsoft-com:office:word" xmlns:w="http://schemas.openxmlformats.org/wordprocessingml/2006/main" xmlns:w14="http://schemas.microsoft.com/office/word/2010/wordml" xmlns:w15="http://schemas.microsoft.com/office/word/2012/wordml" xmlns:w16se="http://schemas.microsoft.com/office/word/2015/wordml/symex" xmlns:wpg="http://schemas.microsoft.com/office/word/2010/wordprocessingGroup" xmlns:wpi="http://schemas.microsoft.com/office/word/2010/wordprocessingInk" xmlns:wne="http://schemas.microsoft.com/office/word/2006/wordml" xmlns:wps="http://schemas.microsoft.com/office/word/2010/wordprocessingShape" mc:Ignorable="w14 w15 w16se wp14">
+<w:document xmlns:wpc="http://schemas.microsoft.com/office/word/2010/wordprocessingCanvas" xmlns:cx="http://schemas.microsoft.com/office/drawing/2014/chartex" xmlns:cx1="http://schemas.microsoft.com/office/drawing/2015/9/8/chartex" xmlns:cx2="http://schemas.microsoft.com/office/drawing/2015/10/21/chartex" xmlns:cx3="http://schemas.microsoft.com/office/drawing/2016/5/9/chartex" xmlns:cx4="http://schemas.microsoft.com/office/drawing/2016/5/10/chartex" xmlns:cx5="http://schemas.microsoft.com/office/drawing/2016/5/11/chartex" xmlns:cx6="http://schemas.microsoft.com/office/drawing/2016/5/12/chartex" xmlns:cx7="http://schemas.microsoft.com/office/drawing/2016/5/13/chartex" xmlns:cx8="http://schemas.microsoft.com/office/drawing/2016/5/14/chartex" xmlns:mc="http://schemas.openxmlformats.org/markup-compatibility/2006" xmlns:aink="http://schemas.microsoft.com/office/drawing/2016/ink" xmlns:am3d="http://schemas.microsoft.com/office/drawing/2017/model3d" xmlns:o="urn:schemas-microsoft-com:office:office" xmlns:r="http://schemas.openxmlformats.org/officeDocument/2006/relationships" xmlns:m="http://schemas.openxmlformats.org/officeDocument/2006/math" xmlns:v="urn:schemas-microsoft-com:vml" xmlns:wp14="http://schemas.microsoft.com/office/word/2010/wordprocessingDrawing" xmlns:wp="http://schemas.openxmlformats.org/drawingml/2006/wordprocessingDrawing" xmlns:w10="urn:schemas-microsoft-com:office:word" xmlns:w="http://schemas.openxmlformats.org/wordprocessingml/2006/main" xmlns:w14="http://schemas.microsoft.com/office/word/2010/wordml" xmlns:w15="http://schemas.microsoft.com/office/word/2012/wordml" xmlns:w16cid="http://schemas.microsoft.com/office/word/2016/wordml/cid" xmlns:w16se="http://schemas.microsoft.com/office/word/2015/wordml/symex" xmlns:wpg="http://schemas.microsoft.com/office/word/2010/wordprocessingGroup" xmlns:wpi="http://schemas.microsoft.com/office/word/2010/wordprocessingInk" xmlns:wne="http://schemas.microsoft.com/office/word/2006/wordml" xmlns:wps="http://schemas.microsoft.com/office/word/2010/wordprocessingShape" mc:Ignorable="w14 w15 w16se w16cid wp14">
   <w:body>
     <w:p>
       <w:pPr>
@@ -47,7 +47,6 @@
         <w:gridCol w:w="1558"/>
         <w:gridCol w:w="1558"/>
         <w:gridCol w:w="1558"/>
-        <w:gridCol w:w="1558"/>
         <w:gridCol w:w="1559"/>
         <w:gridCol w:w="1559"/>
       </w:tblGrid>
@@ -96,7 +95,7 @@
         </w:tc>
         <w:tc>
           <w:tcPr>
-            <w:tcW w:w="1558" w:type="dxa"/>
+            <w:tcW w:w="1559" w:type="dxa"/>
             <w:shd w:val="clear" w:color="auto" w:fill="ACB9CA" w:themeFill="text2" w:themeFillTint="66"/>
           </w:tcPr>
           <w:p>
@@ -104,7 +103,7 @@
               <w:jc w:val="center"/>
             </w:pPr>
             <w:r>
-              <w:t>Caption</w:t>
+              <w:t>Type</w:t>
             </w:r>
           </w:p>
         </w:tc>
@@ -118,20 +117,6 @@
               <w:jc w:val="center"/>
             </w:pPr>
             <w:r>
-              <w:t>Type</w:t>
-            </w:r>
-          </w:p>
-        </w:tc>
-        <w:tc>
-          <w:tcPr>
-            <w:tcW w:w="1559" w:type="dxa"/>
-            <w:shd w:val="clear" w:color="auto" w:fill="ACB9CA" w:themeFill="text2" w:themeFillTint="66"/>
-          </w:tcPr>
-          <w:p>
-            <w:pPr>
-              <w:jc w:val="center"/>
-            </w:pPr>
-            <w:r>
               <w:t>Size</w:t>
             </w:r>
           </w:p>
@@ -179,16 +164,6 @@
         </w:tc>
         <w:tc>
           <w:tcPr>
-            <w:tcW w:w="1558" w:type="dxa"/>
-          </w:tcPr>
-          <w:p>
-            <w:pPr>
-              <w:jc w:val="center"/>
-            </w:pPr>
-          </w:p>
-        </w:tc>
-        <w:tc>
-          <w:tcPr>
             <w:tcW w:w="1559" w:type="dxa"/>
           </w:tcPr>
           <w:p>
@@ -246,16 +221,6 @@
             <w:r>
               <w:t>The name of the category</w:t>
             </w:r>
-          </w:p>
-        </w:tc>
-        <w:tc>
-          <w:tcPr>
-            <w:tcW w:w="1558" w:type="dxa"/>
-          </w:tcPr>
-          <w:p>
-            <w:pPr>
-              <w:jc w:val="center"/>
-            </w:pPr>
           </w:p>
         </w:tc>
         <w:tc>
@@ -314,7 +279,6 @@
         <w:gridCol w:w="1558"/>
         <w:gridCol w:w="1558"/>
         <w:gridCol w:w="1558"/>
-        <w:gridCol w:w="1558"/>
         <w:gridCol w:w="1559"/>
         <w:gridCol w:w="1559"/>
       </w:tblGrid>
@@ -363,7 +327,7 @@
         </w:tc>
         <w:tc>
           <w:tcPr>
-            <w:tcW w:w="1558" w:type="dxa"/>
+            <w:tcW w:w="1559" w:type="dxa"/>
             <w:shd w:val="clear" w:color="auto" w:fill="ACB9CA" w:themeFill="text2" w:themeFillTint="66"/>
           </w:tcPr>
           <w:p>
@@ -371,7 +335,7 @@
               <w:jc w:val="center"/>
             </w:pPr>
             <w:r>
-              <w:t>Caption</w:t>
+              <w:t>Type</w:t>
             </w:r>
           </w:p>
         </w:tc>
@@ -385,20 +349,6 @@
               <w:jc w:val="center"/>
             </w:pPr>
             <w:r>
-              <w:t>Type</w:t>
-            </w:r>
-          </w:p>
-        </w:tc>
-        <w:tc>
-          <w:tcPr>
-            <w:tcW w:w="1559" w:type="dxa"/>
-            <w:shd w:val="clear" w:color="auto" w:fill="ACB9CA" w:themeFill="text2" w:themeFillTint="66"/>
-          </w:tcPr>
-          <w:p>
-            <w:pPr>
-              <w:jc w:val="center"/>
-            </w:pPr>
-            <w:r>
               <w:t>Size</w:t>
             </w:r>
           </w:p>
@@ -446,16 +396,6 @@
         </w:tc>
         <w:tc>
           <w:tcPr>
-            <w:tcW w:w="1558" w:type="dxa"/>
-          </w:tcPr>
-          <w:p>
-            <w:pPr>
-              <w:jc w:val="center"/>
-            </w:pPr>
-          </w:p>
-        </w:tc>
-        <w:tc>
-          <w:tcPr>
             <w:tcW w:w="1559" w:type="dxa"/>
           </w:tcPr>
           <w:p>
@@ -513,16 +453,6 @@
             <w:r>
               <w:t>The developer’s name</w:t>
             </w:r>
-          </w:p>
-        </w:tc>
-        <w:tc>
-          <w:tcPr>
-            <w:tcW w:w="1558" w:type="dxa"/>
-          </w:tcPr>
-          <w:p>
-            <w:pPr>
-              <w:jc w:val="center"/>
-            </w:pPr>
           </w:p>
         </w:tc>
         <w:tc>
@@ -864,6 +794,9 @@
             <w:pPr>
               <w:jc w:val="center"/>
             </w:pPr>
+            <w:r>
+              <w:t>Nullable if game is free</w:t>
+            </w:r>
           </w:p>
         </w:tc>
         <w:tc>
@@ -1099,10 +1032,7 @@
               <w:jc w:val="center"/>
             </w:pPr>
             <w:r>
-              <w:t>The id for the associated</w:t>
-            </w:r>
-            <w:r>
-              <w:t xml:space="preserve"> category</w:t>
+              <w:t>The id for the associated category</w:t>
             </w:r>
           </w:p>
         </w:tc>
@@ -1141,10 +1071,7 @@
         </w:tc>
       </w:tr>
     </w:tbl>
-    <w:p>
-      <w:bookmarkStart w:id="0" w:name="_GoBack"/>
-      <w:bookmarkEnd w:id="0"/>
-    </w:p>
+    <w:p/>
     <w:p/>
     <w:p/>
     <w:p>
@@ -1163,14 +1090,13 @@
         <w:gridCol w:w="1415"/>
         <w:gridCol w:w="1524"/>
         <w:gridCol w:w="2175"/>
-        <w:gridCol w:w="1442"/>
         <w:gridCol w:w="1447"/>
         <w:gridCol w:w="1347"/>
       </w:tblGrid>
       <w:tr>
         <w:tc>
           <w:tcPr>
-            <w:tcW w:w="1558" w:type="dxa"/>
+            <w:tcW w:w="1415" w:type="dxa"/>
             <w:shd w:val="clear" w:color="auto" w:fill="ACB9CA" w:themeFill="text2" w:themeFillTint="66"/>
           </w:tcPr>
           <w:p>
@@ -1184,7 +1110,7 @@
         </w:tc>
         <w:tc>
           <w:tcPr>
-            <w:tcW w:w="1558" w:type="dxa"/>
+            <w:tcW w:w="1524" w:type="dxa"/>
             <w:shd w:val="clear" w:color="auto" w:fill="ACB9CA" w:themeFill="text2" w:themeFillTint="66"/>
           </w:tcPr>
           <w:p>
@@ -1198,7 +1124,7 @@
         </w:tc>
         <w:tc>
           <w:tcPr>
-            <w:tcW w:w="1558" w:type="dxa"/>
+            <w:tcW w:w="2175" w:type="dxa"/>
             <w:shd w:val="clear" w:color="auto" w:fill="ACB9CA" w:themeFill="text2" w:themeFillTint="66"/>
           </w:tcPr>
           <w:p>
@@ -1212,7 +1138,7 @@
         </w:tc>
         <w:tc>
           <w:tcPr>
-            <w:tcW w:w="1558" w:type="dxa"/>
+            <w:tcW w:w="1447" w:type="dxa"/>
             <w:shd w:val="clear" w:color="auto" w:fill="ACB9CA" w:themeFill="text2" w:themeFillTint="66"/>
           </w:tcPr>
           <w:p>
@@ -1220,13 +1146,13 @@
               <w:jc w:val="center"/>
             </w:pPr>
             <w:r>
-              <w:t>Caption</w:t>
-            </w:r>
-          </w:p>
-        </w:tc>
-        <w:tc>
-          <w:tcPr>
-            <w:tcW w:w="1559" w:type="dxa"/>
+              <w:t>Type</w:t>
+            </w:r>
+          </w:p>
+        </w:tc>
+        <w:tc>
+          <w:tcPr>
+            <w:tcW w:w="1347" w:type="dxa"/>
             <w:shd w:val="clear" w:color="auto" w:fill="ACB9CA" w:themeFill="text2" w:themeFillTint="66"/>
           </w:tcPr>
           <w:p>
@@ -1234,20 +1160,6 @@
               <w:jc w:val="center"/>
             </w:pPr>
             <w:r>
-              <w:t>Type</w:t>
-            </w:r>
-          </w:p>
-        </w:tc>
-        <w:tc>
-          <w:tcPr>
-            <w:tcW w:w="1559" w:type="dxa"/>
-            <w:shd w:val="clear" w:color="auto" w:fill="ACB9CA" w:themeFill="text2" w:themeFillTint="66"/>
-          </w:tcPr>
-          <w:p>
-            <w:pPr>
-              <w:jc w:val="center"/>
-            </w:pPr>
-            <w:r>
               <w:t>Size</w:t>
             </w:r>
           </w:p>
@@ -1256,7 +1168,7 @@
       <w:tr>
         <w:tc>
           <w:tcPr>
-            <w:tcW w:w="1558" w:type="dxa"/>
+            <w:tcW w:w="1415" w:type="dxa"/>
           </w:tcPr>
           <w:p>
             <w:pPr>
@@ -1269,7 +1181,7 @@
         </w:tc>
         <w:tc>
           <w:tcPr>
-            <w:tcW w:w="1558" w:type="dxa"/>
+            <w:tcW w:w="1524" w:type="dxa"/>
           </w:tcPr>
           <w:p>
             <w:pPr>
@@ -1282,7 +1194,7 @@
         </w:tc>
         <w:tc>
           <w:tcPr>
-            <w:tcW w:w="1558" w:type="dxa"/>
+            <w:tcW w:w="2175" w:type="dxa"/>
           </w:tcPr>
           <w:p>
             <w:pPr>
@@ -1295,58 +1207,42 @@
         </w:tc>
         <w:tc>
           <w:tcPr>
-            <w:tcW w:w="1558" w:type="dxa"/>
-          </w:tcPr>
-          <w:p>
-            <w:pPr>
-              <w:jc w:val="center"/>
-            </w:pPr>
-          </w:p>
-        </w:tc>
-        <w:tc>
-          <w:tcPr>
-            <w:tcW w:w="1559" w:type="dxa"/>
-          </w:tcPr>
-          <w:p>
-            <w:pPr>
-              <w:jc w:val="center"/>
-            </w:pPr>
-            <w:r>
-              <w:t>I</w:t>
-            </w:r>
-            <w:r>
-              <w:t>nt</w:t>
-            </w:r>
-            <w:r>
-              <w:t>eger</w:t>
-            </w:r>
-          </w:p>
-        </w:tc>
-        <w:tc>
-          <w:tcPr>
-            <w:tcW w:w="1559" w:type="dxa"/>
-          </w:tcPr>
-          <w:p>
-            <w:pPr>
-              <w:jc w:val="center"/>
-            </w:pPr>
-          </w:p>
-        </w:tc>
-      </w:tr>
-      <w:tr>
-        <w:tc>
-          <w:tcPr>
-            <w:tcW w:w="1558" w:type="dxa"/>
-          </w:tcPr>
-          <w:p>
-            <w:pPr>
-              <w:jc w:val="center"/>
-            </w:pPr>
-          </w:p>
-        </w:tc>
-        <w:tc>
-          <w:tcPr>
-            <w:tcW w:w="1558" w:type="dxa"/>
+            <w:tcW w:w="1447" w:type="dxa"/>
+          </w:tcPr>
+          <w:p>
+            <w:pPr>
+              <w:jc w:val="center"/>
+            </w:pPr>
+            <w:r>
+              <w:t>Integer</w:t>
+            </w:r>
+          </w:p>
+        </w:tc>
+        <w:tc>
+          <w:tcPr>
+            <w:tcW w:w="1347" w:type="dxa"/>
+          </w:tcPr>
+          <w:p>
+            <w:pPr>
+              <w:jc w:val="center"/>
+            </w:pPr>
+          </w:p>
+        </w:tc>
+      </w:tr>
+      <w:tr>
+        <w:tc>
+          <w:tcPr>
+            <w:tcW w:w="1415" w:type="dxa"/>
+          </w:tcPr>
+          <w:p>
+            <w:pPr>
+              <w:jc w:val="center"/>
+            </w:pPr>
+          </w:p>
+        </w:tc>
+        <w:tc>
+          <w:tcPr>
+            <w:tcW w:w="1524" w:type="dxa"/>
           </w:tcPr>
           <w:p>
             <w:pPr>
@@ -1359,7 +1255,7 @@
         </w:tc>
         <w:tc>
           <w:tcPr>
-            <w:tcW w:w="1558" w:type="dxa"/>
+            <w:tcW w:w="2175" w:type="dxa"/>
           </w:tcPr>
           <w:p>
             <w:pPr>
@@ -1372,17 +1268,207 @@
         </w:tc>
         <w:tc>
           <w:tcPr>
-            <w:tcW w:w="1558" w:type="dxa"/>
-          </w:tcPr>
-          <w:p>
-            <w:pPr>
-              <w:jc w:val="center"/>
-            </w:pPr>
-          </w:p>
-        </w:tc>
-        <w:tc>
-          <w:tcPr>
-            <w:tcW w:w="1559" w:type="dxa"/>
+            <w:tcW w:w="1447" w:type="dxa"/>
+          </w:tcPr>
+          <w:p>
+            <w:pPr>
+              <w:jc w:val="center"/>
+            </w:pPr>
+            <w:proofErr w:type="spellStart"/>
+            <w:r>
+              <w:t>TinyInt</w:t>
+            </w:r>
+            <w:proofErr w:type="spellEnd"/>
+          </w:p>
+        </w:tc>
+        <w:tc>
+          <w:tcPr>
+            <w:tcW w:w="1347" w:type="dxa"/>
+          </w:tcPr>
+          <w:p>
+            <w:pPr>
+              <w:jc w:val="center"/>
+            </w:pPr>
+            <w:r>
+              <w:t>1</w:t>
+            </w:r>
+          </w:p>
+        </w:tc>
+      </w:tr>
+      <w:tr>
+        <w:tc>
+          <w:tcPr>
+            <w:tcW w:w="1415" w:type="dxa"/>
+          </w:tcPr>
+          <w:p>
+            <w:pPr>
+              <w:jc w:val="center"/>
+            </w:pPr>
+          </w:p>
+        </w:tc>
+        <w:tc>
+          <w:tcPr>
+            <w:tcW w:w="1524" w:type="dxa"/>
+          </w:tcPr>
+          <w:p>
+            <w:pPr>
+              <w:jc w:val="center"/>
+            </w:pPr>
+            <w:proofErr w:type="spellStart"/>
+            <w:r>
+              <w:t>ReviewText</w:t>
+            </w:r>
+            <w:proofErr w:type="spellEnd"/>
+          </w:p>
+        </w:tc>
+        <w:tc>
+          <w:tcPr>
+            <w:tcW w:w="2175" w:type="dxa"/>
+          </w:tcPr>
+          <w:p>
+            <w:pPr>
+              <w:jc w:val="center"/>
+            </w:pPr>
+            <w:r>
+              <w:t>The review text</w:t>
+            </w:r>
+          </w:p>
+        </w:tc>
+        <w:tc>
+          <w:tcPr>
+            <w:tcW w:w="1447" w:type="dxa"/>
+          </w:tcPr>
+          <w:p>
+            <w:pPr>
+              <w:jc w:val="center"/>
+            </w:pPr>
+            <w:r>
+              <w:t>Varchar</w:t>
+            </w:r>
+          </w:p>
+        </w:tc>
+        <w:tc>
+          <w:tcPr>
+            <w:tcW w:w="1347" w:type="dxa"/>
+          </w:tcPr>
+          <w:p>
+            <w:pPr>
+              <w:jc w:val="center"/>
+            </w:pPr>
+            <w:r>
+              <w:t>255</w:t>
+            </w:r>
+          </w:p>
+        </w:tc>
+      </w:tr>
+      <w:tr>
+        <w:tc>
+          <w:tcPr>
+            <w:tcW w:w="1415" w:type="dxa"/>
+          </w:tcPr>
+          <w:p>
+            <w:pPr>
+              <w:jc w:val="center"/>
+            </w:pPr>
+          </w:p>
+        </w:tc>
+        <w:tc>
+          <w:tcPr>
+            <w:tcW w:w="1524" w:type="dxa"/>
+          </w:tcPr>
+          <w:p>
+            <w:pPr>
+              <w:jc w:val="center"/>
+            </w:pPr>
+            <w:r>
+              <w:t>Approved</w:t>
+            </w:r>
+          </w:p>
+        </w:tc>
+        <w:tc>
+          <w:tcPr>
+            <w:tcW w:w="2175" w:type="dxa"/>
+          </w:tcPr>
+          <w:p>
+            <w:r>
+              <w:t>Review approved/rejected</w:t>
+            </w:r>
+          </w:p>
+        </w:tc>
+        <w:tc>
+          <w:tcPr>
+            <w:tcW w:w="1447" w:type="dxa"/>
+          </w:tcPr>
+          <w:p>
+            <w:pPr>
+              <w:jc w:val="center"/>
+            </w:pPr>
+            <w:proofErr w:type="spellStart"/>
+            <w:r>
+              <w:t>TinyInt</w:t>
+            </w:r>
+            <w:proofErr w:type="spellEnd"/>
+          </w:p>
+        </w:tc>
+        <w:tc>
+          <w:tcPr>
+            <w:tcW w:w="1347" w:type="dxa"/>
+          </w:tcPr>
+          <w:p>
+            <w:pPr>
+              <w:jc w:val="center"/>
+            </w:pPr>
+            <w:r>
+              <w:t>1</w:t>
+            </w:r>
+          </w:p>
+        </w:tc>
+      </w:tr>
+      <w:tr>
+        <w:tc>
+          <w:tcPr>
+            <w:tcW w:w="1415" w:type="dxa"/>
+          </w:tcPr>
+          <w:p>
+            <w:pPr>
+              <w:jc w:val="center"/>
+            </w:pPr>
+            <w:r>
+              <w:t>FK</w:t>
+            </w:r>
+          </w:p>
+        </w:tc>
+        <w:tc>
+          <w:tcPr>
+            <w:tcW w:w="1524" w:type="dxa"/>
+          </w:tcPr>
+          <w:p>
+            <w:pPr>
+              <w:jc w:val="center"/>
+            </w:pPr>
+            <w:proofErr w:type="spellStart"/>
+            <w:r>
+              <w:t>MemberID</w:t>
+            </w:r>
+            <w:proofErr w:type="spellEnd"/>
+          </w:p>
+        </w:tc>
+        <w:tc>
+          <w:tcPr>
+            <w:tcW w:w="2175" w:type="dxa"/>
+          </w:tcPr>
+          <w:p>
+            <w:pPr>
+              <w:jc w:val="center"/>
+            </w:pPr>
+            <w:r>
+              <w:t>The id for the associated member</w:t>
+            </w:r>
+          </w:p>
+        </w:tc>
+        <w:tc>
+          <w:tcPr>
+            <w:tcW w:w="1447" w:type="dxa"/>
           </w:tcPr>
           <w:p>
             <w:pPr>
@@ -1395,29 +1481,32 @@
         </w:tc>
         <w:tc>
           <w:tcPr>
-            <w:tcW w:w="1559" w:type="dxa"/>
-          </w:tcPr>
-          <w:p>
-            <w:pPr>
-              <w:jc w:val="center"/>
-            </w:pPr>
-          </w:p>
-        </w:tc>
-      </w:tr>
-      <w:tr>
-        <w:tc>
-          <w:tcPr>
-            <w:tcW w:w="1558" w:type="dxa"/>
-          </w:tcPr>
-          <w:p>
-            <w:pPr>
-              <w:jc w:val="center"/>
-            </w:pPr>
-          </w:p>
-        </w:tc>
-        <w:tc>
-          <w:tcPr>
-            <w:tcW w:w="1558" w:type="dxa"/>
+            <w:tcW w:w="1347" w:type="dxa"/>
+          </w:tcPr>
+          <w:p>
+            <w:pPr>
+              <w:jc w:val="center"/>
+            </w:pPr>
+          </w:p>
+        </w:tc>
+      </w:tr>
+      <w:tr>
+        <w:tc>
+          <w:tcPr>
+            <w:tcW w:w="1415" w:type="dxa"/>
+          </w:tcPr>
+          <w:p>
+            <w:pPr>
+              <w:jc w:val="center"/>
+            </w:pPr>
+            <w:r>
+              <w:t>FK</w:t>
+            </w:r>
+          </w:p>
+        </w:tc>
+        <w:tc>
+          <w:tcPr>
+            <w:tcW w:w="1524" w:type="dxa"/>
           </w:tcPr>
           <w:p>
             <w:pPr>
@@ -1425,190 +1514,27 @@
             </w:pPr>
             <w:proofErr w:type="spellStart"/>
             <w:r>
-              <w:t>R</w:t>
-            </w:r>
-            <w:r>
-              <w:t>eviewText</w:t>
+              <w:t>GameID</w:t>
             </w:r>
             <w:proofErr w:type="spellEnd"/>
           </w:p>
         </w:tc>
         <w:tc>
           <w:tcPr>
-            <w:tcW w:w="1558" w:type="dxa"/>
-          </w:tcPr>
-          <w:p>
-            <w:pPr>
-              <w:jc w:val="center"/>
-            </w:pPr>
-            <w:r>
-              <w:t>The review text</w:t>
-            </w:r>
-          </w:p>
-        </w:tc>
-        <w:tc>
-          <w:tcPr>
-            <w:tcW w:w="1558" w:type="dxa"/>
-          </w:tcPr>
-          <w:p>
-            <w:pPr>
-              <w:jc w:val="center"/>
-            </w:pPr>
-          </w:p>
-        </w:tc>
-        <w:tc>
-          <w:tcPr>
-            <w:tcW w:w="1559" w:type="dxa"/>
-          </w:tcPr>
-          <w:p>
-            <w:pPr>
-              <w:jc w:val="center"/>
-            </w:pPr>
-            <w:r>
-              <w:t>Varchar</w:t>
-            </w:r>
-          </w:p>
-        </w:tc>
-        <w:tc>
-          <w:tcPr>
-            <w:tcW w:w="1559" w:type="dxa"/>
-          </w:tcPr>
-          <w:p>
-            <w:pPr>
-              <w:jc w:val="center"/>
-            </w:pPr>
-            <w:r>
-              <w:t>255</w:t>
-            </w:r>
-          </w:p>
-        </w:tc>
-      </w:tr>
-      <w:tr>
-        <w:tc>
-          <w:tcPr>
-            <w:tcW w:w="1558" w:type="dxa"/>
-          </w:tcPr>
-          <w:p>
-            <w:pPr>
-              <w:jc w:val="center"/>
-            </w:pPr>
-          </w:p>
-        </w:tc>
-        <w:tc>
-          <w:tcPr>
-            <w:tcW w:w="1558" w:type="dxa"/>
-          </w:tcPr>
-          <w:p>
-            <w:pPr>
-              <w:jc w:val="center"/>
-            </w:pPr>
-            <w:r>
-              <w:t>Approved</w:t>
-            </w:r>
-          </w:p>
-        </w:tc>
-        <w:tc>
-          <w:tcPr>
-            <w:tcW w:w="1558" w:type="dxa"/>
-          </w:tcPr>
-          <w:p>
-            <w:r>
-              <w:t>Review approved/rejected</w:t>
-            </w:r>
-          </w:p>
-        </w:tc>
-        <w:tc>
-          <w:tcPr>
-            <w:tcW w:w="1558" w:type="dxa"/>
-          </w:tcPr>
-          <w:p>
-            <w:pPr>
-              <w:jc w:val="center"/>
-            </w:pPr>
-          </w:p>
-        </w:tc>
-        <w:tc>
-          <w:tcPr>
-            <w:tcW w:w="1559" w:type="dxa"/>
-          </w:tcPr>
-          <w:p>
-            <w:pPr>
-              <w:jc w:val="center"/>
-            </w:pPr>
-            <w:r>
-              <w:t>Binary</w:t>
-            </w:r>
-          </w:p>
-        </w:tc>
-        <w:tc>
-          <w:tcPr>
-            <w:tcW w:w="1559" w:type="dxa"/>
-          </w:tcPr>
-          <w:p>
-            <w:pPr>
-              <w:jc w:val="center"/>
-            </w:pPr>
-          </w:p>
-        </w:tc>
-      </w:tr>
-      <w:tr>
-        <w:tc>
-          <w:tcPr>
-            <w:tcW w:w="1558" w:type="dxa"/>
-          </w:tcPr>
-          <w:p>
-            <w:pPr>
-              <w:jc w:val="center"/>
-            </w:pPr>
-            <w:r>
-              <w:t>FK</w:t>
-            </w:r>
-          </w:p>
-        </w:tc>
-        <w:tc>
-          <w:tcPr>
-            <w:tcW w:w="1558" w:type="dxa"/>
-          </w:tcPr>
-          <w:p>
-            <w:pPr>
-              <w:jc w:val="center"/>
-            </w:pPr>
-            <w:proofErr w:type="spellStart"/>
-            <w:r>
-              <w:t>MemberID</w:t>
-            </w:r>
-            <w:proofErr w:type="spellEnd"/>
-          </w:p>
-        </w:tc>
-        <w:tc>
-          <w:tcPr>
-            <w:tcW w:w="1558" w:type="dxa"/>
-          </w:tcPr>
-          <w:p>
-            <w:pPr>
-              <w:jc w:val="center"/>
-            </w:pPr>
-            <w:r>
-              <w:t>The id for the associated</w:t>
-            </w:r>
-            <w:r>
-              <w:t xml:space="preserve"> member</w:t>
-            </w:r>
-          </w:p>
-        </w:tc>
-        <w:tc>
-          <w:tcPr>
-            <w:tcW w:w="1558" w:type="dxa"/>
-          </w:tcPr>
-          <w:p>
-            <w:pPr>
-              <w:jc w:val="center"/>
-            </w:pPr>
-          </w:p>
-        </w:tc>
-        <w:tc>
-          <w:tcPr>
-            <w:tcW w:w="1559" w:type="dxa"/>
+            <w:tcW w:w="2175" w:type="dxa"/>
+          </w:tcPr>
+          <w:p>
+            <w:pPr>
+              <w:jc w:val="center"/>
+            </w:pPr>
+            <w:r>
+              <w:t>The id for the associated game</w:t>
+            </w:r>
+          </w:p>
+        </w:tc>
+        <w:tc>
+          <w:tcPr>
+            <w:tcW w:w="1447" w:type="dxa"/>
           </w:tcPr>
           <w:p>
             <w:pPr>
@@ -1621,86 +1547,7 @@
         </w:tc>
         <w:tc>
           <w:tcPr>
-            <w:tcW w:w="1559" w:type="dxa"/>
-          </w:tcPr>
-          <w:p>
-            <w:pPr>
-              <w:jc w:val="center"/>
-            </w:pPr>
-          </w:p>
-        </w:tc>
-      </w:tr>
-      <w:tr>
-        <w:tc>
-          <w:tcPr>
-            <w:tcW w:w="1558" w:type="dxa"/>
-          </w:tcPr>
-          <w:p>
-            <w:pPr>
-              <w:jc w:val="center"/>
-            </w:pPr>
-            <w:r>
-              <w:t>FK</w:t>
-            </w:r>
-          </w:p>
-        </w:tc>
-        <w:tc>
-          <w:tcPr>
-            <w:tcW w:w="1558" w:type="dxa"/>
-          </w:tcPr>
-          <w:p>
-            <w:pPr>
-              <w:jc w:val="center"/>
-            </w:pPr>
-            <w:proofErr w:type="spellStart"/>
-            <w:r>
-              <w:t>GameID</w:t>
-            </w:r>
-            <w:proofErr w:type="spellEnd"/>
-          </w:p>
-        </w:tc>
-        <w:tc>
-          <w:tcPr>
-            <w:tcW w:w="1558" w:type="dxa"/>
-          </w:tcPr>
-          <w:p>
-            <w:pPr>
-              <w:jc w:val="center"/>
-            </w:pPr>
-            <w:r>
-              <w:t>The id for the associated</w:t>
-            </w:r>
-            <w:r>
-              <w:t xml:space="preserve"> game</w:t>
-            </w:r>
-          </w:p>
-        </w:tc>
-        <w:tc>
-          <w:tcPr>
-            <w:tcW w:w="1558" w:type="dxa"/>
-          </w:tcPr>
-          <w:p>
-            <w:pPr>
-              <w:jc w:val="center"/>
-            </w:pPr>
-          </w:p>
-        </w:tc>
-        <w:tc>
-          <w:tcPr>
-            <w:tcW w:w="1559" w:type="dxa"/>
-          </w:tcPr>
-          <w:p>
-            <w:pPr>
-              <w:jc w:val="center"/>
-            </w:pPr>
-            <w:r>
-              <w:t>Integer</w:t>
-            </w:r>
-          </w:p>
-        </w:tc>
-        <w:tc>
-          <w:tcPr>
-            <w:tcW w:w="1559" w:type="dxa"/>
+            <w:tcW w:w="1347" w:type="dxa"/>
           </w:tcPr>
           <w:p>
             <w:pPr>
@@ -1726,7 +1573,6 @@
         <w:gridCol w:w="1558"/>
         <w:gridCol w:w="1558"/>
         <w:gridCol w:w="1558"/>
-        <w:gridCol w:w="1558"/>
         <w:gridCol w:w="1559"/>
         <w:gridCol w:w="1559"/>
       </w:tblGrid>
@@ -1775,15 +1621,17 @@
         </w:tc>
         <w:tc>
           <w:tcPr>
-            <w:tcW w:w="1558" w:type="dxa"/>
+            <w:tcW w:w="1559" w:type="dxa"/>
             <w:shd w:val="clear" w:color="auto" w:fill="ACB9CA" w:themeFill="text2" w:themeFillTint="66"/>
           </w:tcPr>
           <w:p>
             <w:pPr>
               <w:jc w:val="center"/>
             </w:pPr>
-            <w:r>
-              <w:t>Caption</w:t>
+            <w:bookmarkStart w:id="0" w:name="_GoBack"/>
+            <w:bookmarkEnd w:id="0"/>
+            <w:r>
+              <w:t>Type</w:t>
             </w:r>
           </w:p>
         </w:tc>
@@ -1797,20 +1645,6 @@
               <w:jc w:val="center"/>
             </w:pPr>
             <w:r>
-              <w:t>Type</w:t>
-            </w:r>
-          </w:p>
-        </w:tc>
-        <w:tc>
-          <w:tcPr>
-            <w:tcW w:w="1559" w:type="dxa"/>
-            <w:shd w:val="clear" w:color="auto" w:fill="ACB9CA" w:themeFill="text2" w:themeFillTint="66"/>
-          </w:tcPr>
-          <w:p>
-            <w:pPr>
-              <w:jc w:val="center"/>
-            </w:pPr>
-            <w:r>
               <w:t>Size</w:t>
             </w:r>
           </w:p>
@@ -1852,39 +1686,20 @@
               <w:jc w:val="center"/>
             </w:pPr>
             <w:r>
-              <w:t>Employee’s</w:t>
-            </w:r>
-            <w:r>
-              <w:t xml:space="preserve"> ID</w:t>
-            </w:r>
-          </w:p>
-        </w:tc>
-        <w:tc>
-          <w:tcPr>
-            <w:tcW w:w="1558" w:type="dxa"/>
-          </w:tcPr>
-          <w:p>
-            <w:pPr>
-              <w:jc w:val="center"/>
-            </w:pPr>
-          </w:p>
-        </w:tc>
-        <w:tc>
-          <w:tcPr>
-            <w:tcW w:w="1559" w:type="dxa"/>
-          </w:tcPr>
-          <w:p>
-            <w:pPr>
-              <w:jc w:val="center"/>
-            </w:pPr>
-            <w:r>
-              <w:t>I</w:t>
-            </w:r>
-            <w:r>
-              <w:t>nt</w:t>
-            </w:r>
-            <w:r>
-              <w:t>eger</w:t>
+              <w:t>Employee’s ID</w:t>
+            </w:r>
+          </w:p>
+        </w:tc>
+        <w:tc>
+          <w:tcPr>
+            <w:tcW w:w="1559" w:type="dxa"/>
+          </w:tcPr>
+          <w:p>
+            <w:pPr>
+              <w:jc w:val="center"/>
+            </w:pPr>
+            <w:r>
+              <w:t>Integer</w:t>
             </w:r>
           </w:p>
         </w:tc>
@@ -1938,27 +1753,14 @@
         </w:tc>
         <w:tc>
           <w:tcPr>
-            <w:tcW w:w="1558" w:type="dxa"/>
-          </w:tcPr>
-          <w:p>
-            <w:pPr>
-              <w:jc w:val="center"/>
-            </w:pPr>
-          </w:p>
-        </w:tc>
-        <w:tc>
-          <w:tcPr>
-            <w:tcW w:w="1559" w:type="dxa"/>
-          </w:tcPr>
-          <w:p>
-            <w:pPr>
-              <w:jc w:val="center"/>
-            </w:pPr>
-            <w:r>
-              <w:t>V</w:t>
-            </w:r>
-            <w:r>
-              <w:t>archar</w:t>
+            <w:tcW w:w="1559" w:type="dxa"/>
+          </w:tcPr>
+          <w:p>
+            <w:pPr>
+              <w:jc w:val="center"/>
+            </w:pPr>
+            <w:r>
+              <w:t>Varchar</w:t>
             </w:r>
           </w:p>
         </w:tc>
@@ -2015,27 +1817,14 @@
         </w:tc>
         <w:tc>
           <w:tcPr>
-            <w:tcW w:w="1558" w:type="dxa"/>
-          </w:tcPr>
-          <w:p>
-            <w:pPr>
-              <w:jc w:val="center"/>
-            </w:pPr>
-          </w:p>
-        </w:tc>
-        <w:tc>
-          <w:tcPr>
-            <w:tcW w:w="1559" w:type="dxa"/>
-          </w:tcPr>
-          <w:p>
-            <w:pPr>
-              <w:jc w:val="center"/>
-            </w:pPr>
-            <w:r>
-              <w:t>V</w:t>
-            </w:r>
-            <w:r>
-              <w:t>archar</w:t>
+            <w:tcW w:w="1559" w:type="dxa"/>
+          </w:tcPr>
+          <w:p>
+            <w:pPr>
+              <w:jc w:val="center"/>
+            </w:pPr>
+            <w:r>
+              <w:t>Varchar</w:t>
             </w:r>
           </w:p>
         </w:tc>
@@ -2086,36 +1875,20 @@
               <w:jc w:val="center"/>
             </w:pPr>
             <w:r>
-              <w:t>Employee’s</w:t>
-            </w:r>
-            <w:r>
-              <w:t xml:space="preserve"> email</w:t>
-            </w:r>
-          </w:p>
-        </w:tc>
-        <w:tc>
-          <w:tcPr>
-            <w:tcW w:w="1558" w:type="dxa"/>
-          </w:tcPr>
-          <w:p>
-            <w:pPr>
-              <w:jc w:val="center"/>
-            </w:pPr>
-          </w:p>
-        </w:tc>
-        <w:tc>
-          <w:tcPr>
-            <w:tcW w:w="1559" w:type="dxa"/>
-          </w:tcPr>
-          <w:p>
-            <w:pPr>
-              <w:jc w:val="center"/>
-            </w:pPr>
-            <w:r>
-              <w:t>V</w:t>
-            </w:r>
-            <w:r>
-              <w:t>archar</w:t>
+              <w:t>Employee’s email</w:t>
+            </w:r>
+          </w:p>
+        </w:tc>
+        <w:tc>
+          <w:tcPr>
+            <w:tcW w:w="1559" w:type="dxa"/>
+          </w:tcPr>
+          <w:p>
+            <w:pPr>
+              <w:jc w:val="center"/>
+            </w:pPr>
+            <w:r>
+              <w:t>Varchar</w:t>
             </w:r>
           </w:p>
         </w:tc>
@@ -2166,21 +1939,8 @@
               <w:jc w:val="center"/>
             </w:pPr>
             <w:r>
-              <w:t>Employee’s</w:t>
-            </w:r>
-            <w:r>
-              <w:t xml:space="preserve"> phone number</w:t>
-            </w:r>
-          </w:p>
-        </w:tc>
-        <w:tc>
-          <w:tcPr>
-            <w:tcW w:w="1558" w:type="dxa"/>
-          </w:tcPr>
-          <w:p>
-            <w:pPr>
-              <w:jc w:val="center"/>
-            </w:pPr>
+              <w:t>Employee’s phone number</w:t>
+            </w:r>
           </w:p>
         </w:tc>
         <w:tc>
@@ -2243,21 +2003,8 @@
               <w:jc w:val="center"/>
             </w:pPr>
             <w:r>
-              <w:t>Employee’s</w:t>
-            </w:r>
-            <w:r>
-              <w:t xml:space="preserve"> name</w:t>
-            </w:r>
-          </w:p>
-        </w:tc>
-        <w:tc>
-          <w:tcPr>
-            <w:tcW w:w="1558" w:type="dxa"/>
-          </w:tcPr>
-          <w:p>
-            <w:pPr>
-              <w:jc w:val="center"/>
-            </w:pPr>
+              <w:t>Employee’s name</w:t>
+            </w:r>
           </w:p>
         </w:tc>
         <w:tc>
@@ -2320,21 +2067,8 @@
               <w:jc w:val="center"/>
             </w:pPr>
             <w:r>
-              <w:t>Employee’s</w:t>
-            </w:r>
-            <w:r>
-              <w:t xml:space="preserve"> surname</w:t>
-            </w:r>
-          </w:p>
-        </w:tc>
-        <w:tc>
-          <w:tcPr>
-            <w:tcW w:w="1558" w:type="dxa"/>
-          </w:tcPr>
-          <w:p>
-            <w:pPr>
-              <w:jc w:val="center"/>
-            </w:pPr>
+              <w:t>Employee’s surname</w:t>
+            </w:r>
           </w:p>
         </w:tc>
         <w:tc>
@@ -2387,12 +2121,12 @@
         <w:tblLook w:val="04A0" w:firstRow="1" w:lastRow="0" w:firstColumn="1" w:lastColumn="0" w:noHBand="0" w:noVBand="1"/>
       </w:tblPr>
       <w:tblGrid>
+        <w:gridCol w:w="1557"/>
         <w:gridCol w:w="1558"/>
         <w:gridCol w:w="1558"/>
-        <w:gridCol w:w="1558"/>
-        <w:gridCol w:w="1558"/>
-        <w:gridCol w:w="1559"/>
-        <w:gridCol w:w="1559"/>
+        <w:gridCol w:w="1557"/>
+        <w:gridCol w:w="1563"/>
+        <w:gridCol w:w="1557"/>
       </w:tblGrid>
       <w:tr>
         <w:tc>
@@ -2540,7 +2274,10 @@
             </w:pPr>
             <w:proofErr w:type="spellStart"/>
             <w:r>
-              <w:t>int</w:t>
+              <w:t>I</w:t>
+            </w:r>
+            <w:r>
+              <w:t>nt</w:t>
             </w:r>
             <w:proofErr w:type="spellEnd"/>
           </w:p>
@@ -2611,16 +2348,25 @@
             <w:pPr>
               <w:jc w:val="center"/>
             </w:pPr>
-          </w:p>
-        </w:tc>
-        <w:tc>
-          <w:tcPr>
-            <w:tcW w:w="1559" w:type="dxa"/>
-          </w:tcPr>
-          <w:p>
-            <w:pPr>
-              <w:jc w:val="center"/>
-            </w:pPr>
+            <w:r>
+              <w:t>Varc</w:t>
+            </w:r>
+            <w:r>
+              <w:t>har</w:t>
+            </w:r>
+          </w:p>
+        </w:tc>
+        <w:tc>
+          <w:tcPr>
+            <w:tcW w:w="1559" w:type="dxa"/>
+          </w:tcPr>
+          <w:p>
+            <w:pPr>
+              <w:jc w:val="center"/>
+            </w:pPr>
+            <w:r>
+              <w:t>255</w:t>
+            </w:r>
           </w:p>
         </w:tc>
       </w:tr>
@@ -2679,6 +2425,9 @@
             <w:pPr>
               <w:jc w:val="center"/>
             </w:pPr>
+            <w:r>
+              <w:t>Date</w:t>
+            </w:r>
           </w:p>
         </w:tc>
         <w:tc>
@@ -2737,26 +2486,40 @@
             <w:pPr>
               <w:jc w:val="center"/>
             </w:pPr>
-          </w:p>
-        </w:tc>
-        <w:tc>
-          <w:tcPr>
-            <w:tcW w:w="1559" w:type="dxa"/>
-          </w:tcPr>
-          <w:p>
-            <w:pPr>
-              <w:jc w:val="center"/>
-            </w:pPr>
-          </w:p>
-        </w:tc>
-        <w:tc>
-          <w:tcPr>
-            <w:tcW w:w="1559" w:type="dxa"/>
-          </w:tcPr>
-          <w:p>
-            <w:pPr>
-              <w:jc w:val="center"/>
-            </w:pPr>
+            <w:r>
+              <w:t>Nullable</w:t>
+            </w:r>
+          </w:p>
+        </w:tc>
+        <w:tc>
+          <w:tcPr>
+            <w:tcW w:w="1559" w:type="dxa"/>
+          </w:tcPr>
+          <w:p>
+            <w:pPr>
+              <w:jc w:val="center"/>
+            </w:pPr>
+            <w:proofErr w:type="gramStart"/>
+            <w:r>
+              <w:t>Time(</w:t>
+            </w:r>
+            <w:proofErr w:type="gramEnd"/>
+            <w:r>
+              <w:t>7)</w:t>
+            </w:r>
+          </w:p>
+        </w:tc>
+        <w:tc>
+          <w:tcPr>
+            <w:tcW w:w="1559" w:type="dxa"/>
+          </w:tcPr>
+          <w:p>
+            <w:pPr>
+              <w:jc w:val="center"/>
+            </w:pPr>
+            <w:r>
+              <w:t>7</w:t>
+            </w:r>
           </w:p>
         </w:tc>
       </w:tr>
@@ -2815,16 +2578,22 @@
             <w:pPr>
               <w:jc w:val="center"/>
             </w:pPr>
-          </w:p>
-        </w:tc>
-        <w:tc>
-          <w:tcPr>
-            <w:tcW w:w="1559" w:type="dxa"/>
-          </w:tcPr>
-          <w:p>
-            <w:pPr>
-              <w:jc w:val="center"/>
-            </w:pPr>
+            <w:r>
+              <w:t>Varchar</w:t>
+            </w:r>
+          </w:p>
+        </w:tc>
+        <w:tc>
+          <w:tcPr>
+            <w:tcW w:w="1559" w:type="dxa"/>
+          </w:tcPr>
+          <w:p>
+            <w:pPr>
+              <w:jc w:val="center"/>
+            </w:pPr>
+            <w:r>
+              <w:t>255</w:t>
+            </w:r>
           </w:p>
         </w:tc>
       </w:tr>
@@ -2873,26 +2642,43 @@
             <w:pPr>
               <w:jc w:val="center"/>
             </w:pPr>
-          </w:p>
-        </w:tc>
-        <w:tc>
-          <w:tcPr>
-            <w:tcW w:w="1559" w:type="dxa"/>
-          </w:tcPr>
-          <w:p>
-            <w:pPr>
-              <w:jc w:val="center"/>
-            </w:pPr>
-          </w:p>
-        </w:tc>
-        <w:tc>
-          <w:tcPr>
-            <w:tcW w:w="1559" w:type="dxa"/>
-          </w:tcPr>
-          <w:p>
-            <w:pPr>
-              <w:jc w:val="center"/>
-            </w:pPr>
+            <w:r>
+              <w:t xml:space="preserve">Nullable if the </w:t>
+            </w:r>
+            <w:r>
+              <w:t>event is free</w:t>
+            </w:r>
+          </w:p>
+        </w:tc>
+        <w:tc>
+          <w:tcPr>
+            <w:tcW w:w="1559" w:type="dxa"/>
+          </w:tcPr>
+          <w:p>
+            <w:pPr>
+              <w:jc w:val="center"/>
+            </w:pPr>
+            <w:proofErr w:type="gramStart"/>
+            <w:r>
+              <w:t>Decimal(</w:t>
+            </w:r>
+            <w:proofErr w:type="gramEnd"/>
+            <w:r>
+              <w:t>4,2)</w:t>
+            </w:r>
+          </w:p>
+        </w:tc>
+        <w:tc>
+          <w:tcPr>
+            <w:tcW w:w="1559" w:type="dxa"/>
+          </w:tcPr>
+          <w:p>
+            <w:pPr>
+              <w:jc w:val="center"/>
+            </w:pPr>
+            <w:r>
+              <w:t>(4,2)</w:t>
+            </w:r>
           </w:p>
         </w:tc>
       </w:tr>
@@ -2956,11 +2742,1562 @@
             <w:pPr>
               <w:jc w:val="center"/>
             </w:pPr>
-          </w:p>
-        </w:tc>
-        <w:tc>
-          <w:tcPr>
-            <w:tcW w:w="1559" w:type="dxa"/>
+            <w:proofErr w:type="spellStart"/>
+            <w:r>
+              <w:t>Int</w:t>
+            </w:r>
+            <w:proofErr w:type="spellEnd"/>
+          </w:p>
+        </w:tc>
+        <w:tc>
+          <w:tcPr>
+            <w:tcW w:w="1559" w:type="dxa"/>
+          </w:tcPr>
+          <w:p>
+            <w:pPr>
+              <w:jc w:val="center"/>
+            </w:pPr>
+          </w:p>
+        </w:tc>
+      </w:tr>
+    </w:tbl>
+    <w:p/>
+    <w:p>
+      <w:r>
+        <w:br w:type="page"/>
+      </w:r>
+    </w:p>
+    <w:p/>
+    <w:p>
+      <w:r>
+        <w:t>Table Name: Member</w:t>
+      </w:r>
+    </w:p>
+    <w:tbl>
+      <w:tblPr>
+        <w:tblStyle w:val="TableGrid"/>
+        <w:tblW w:w="0" w:type="auto"/>
+        <w:tblLook w:val="04A0" w:firstRow="1" w:lastRow="0" w:firstColumn="1" w:lastColumn="0" w:noHBand="0" w:noVBand="1"/>
+      </w:tblPr>
+      <w:tblGrid>
+        <w:gridCol w:w="1476"/>
+        <w:gridCol w:w="1871"/>
+        <w:gridCol w:w="1544"/>
+        <w:gridCol w:w="1518"/>
+        <w:gridCol w:w="1497"/>
+        <w:gridCol w:w="1444"/>
+      </w:tblGrid>
+      <w:tr>
+        <w:tc>
+          <w:tcPr>
+            <w:tcW w:w="1476" w:type="dxa"/>
+            <w:shd w:val="clear" w:color="auto" w:fill="ACB9CA" w:themeFill="text2" w:themeFillTint="66"/>
+          </w:tcPr>
+          <w:p>
+            <w:pPr>
+              <w:jc w:val="center"/>
+            </w:pPr>
+            <w:r>
+              <w:t>PK/FK</w:t>
+            </w:r>
+          </w:p>
+        </w:tc>
+        <w:tc>
+          <w:tcPr>
+            <w:tcW w:w="1871" w:type="dxa"/>
+            <w:shd w:val="clear" w:color="auto" w:fill="ACB9CA" w:themeFill="text2" w:themeFillTint="66"/>
+          </w:tcPr>
+          <w:p>
+            <w:pPr>
+              <w:jc w:val="center"/>
+            </w:pPr>
+            <w:r>
+              <w:t>Field Name</w:t>
+            </w:r>
+          </w:p>
+        </w:tc>
+        <w:tc>
+          <w:tcPr>
+            <w:tcW w:w="1544" w:type="dxa"/>
+            <w:shd w:val="clear" w:color="auto" w:fill="ACB9CA" w:themeFill="text2" w:themeFillTint="66"/>
+          </w:tcPr>
+          <w:p>
+            <w:pPr>
+              <w:jc w:val="center"/>
+            </w:pPr>
+            <w:r>
+              <w:t>Description</w:t>
+            </w:r>
+          </w:p>
+        </w:tc>
+        <w:tc>
+          <w:tcPr>
+            <w:tcW w:w="1518" w:type="dxa"/>
+            <w:shd w:val="clear" w:color="auto" w:fill="ACB9CA" w:themeFill="text2" w:themeFillTint="66"/>
+          </w:tcPr>
+          <w:p>
+            <w:pPr>
+              <w:jc w:val="center"/>
+            </w:pPr>
+            <w:r>
+              <w:t>Caption</w:t>
+            </w:r>
+          </w:p>
+        </w:tc>
+        <w:tc>
+          <w:tcPr>
+            <w:tcW w:w="1497" w:type="dxa"/>
+            <w:shd w:val="clear" w:color="auto" w:fill="ACB9CA" w:themeFill="text2" w:themeFillTint="66"/>
+          </w:tcPr>
+          <w:p>
+            <w:pPr>
+              <w:jc w:val="center"/>
+            </w:pPr>
+            <w:r>
+              <w:t>Type</w:t>
+            </w:r>
+          </w:p>
+        </w:tc>
+        <w:tc>
+          <w:tcPr>
+            <w:tcW w:w="1444" w:type="dxa"/>
+            <w:shd w:val="clear" w:color="auto" w:fill="ACB9CA" w:themeFill="text2" w:themeFillTint="66"/>
+          </w:tcPr>
+          <w:p>
+            <w:pPr>
+              <w:jc w:val="center"/>
+            </w:pPr>
+            <w:r>
+              <w:t>Size</w:t>
+            </w:r>
+          </w:p>
+        </w:tc>
+      </w:tr>
+      <w:tr>
+        <w:tc>
+          <w:tcPr>
+            <w:tcW w:w="1476" w:type="dxa"/>
+          </w:tcPr>
+          <w:p>
+            <w:pPr>
+              <w:jc w:val="center"/>
+            </w:pPr>
+            <w:r>
+              <w:t>PK</w:t>
+            </w:r>
+          </w:p>
+        </w:tc>
+        <w:tc>
+          <w:tcPr>
+            <w:tcW w:w="1871" w:type="dxa"/>
+          </w:tcPr>
+          <w:p>
+            <w:pPr>
+              <w:jc w:val="center"/>
+            </w:pPr>
+            <w:r>
+              <w:t>id</w:t>
+            </w:r>
+          </w:p>
+        </w:tc>
+        <w:tc>
+          <w:tcPr>
+            <w:tcW w:w="1544" w:type="dxa"/>
+          </w:tcPr>
+          <w:p>
+            <w:pPr>
+              <w:jc w:val="center"/>
+            </w:pPr>
+            <w:r>
+              <w:t xml:space="preserve">The </w:t>
+            </w:r>
+            <w:r>
+              <w:t>member</w:t>
+            </w:r>
+            <w:r>
+              <w:t>’s ID</w:t>
+            </w:r>
+          </w:p>
+        </w:tc>
+        <w:tc>
+          <w:tcPr>
+            <w:tcW w:w="1518" w:type="dxa"/>
+          </w:tcPr>
+          <w:p>
+            <w:pPr>
+              <w:jc w:val="center"/>
+            </w:pPr>
+          </w:p>
+        </w:tc>
+        <w:tc>
+          <w:tcPr>
+            <w:tcW w:w="1497" w:type="dxa"/>
+          </w:tcPr>
+          <w:p>
+            <w:pPr>
+              <w:jc w:val="center"/>
+            </w:pPr>
+            <w:proofErr w:type="spellStart"/>
+            <w:r>
+              <w:t>Int</w:t>
+            </w:r>
+            <w:proofErr w:type="spellEnd"/>
+          </w:p>
+        </w:tc>
+        <w:tc>
+          <w:tcPr>
+            <w:tcW w:w="1444" w:type="dxa"/>
+          </w:tcPr>
+          <w:p>
+            <w:pPr>
+              <w:jc w:val="center"/>
+            </w:pPr>
+          </w:p>
+        </w:tc>
+      </w:tr>
+      <w:tr>
+        <w:tc>
+          <w:tcPr>
+            <w:tcW w:w="1476" w:type="dxa"/>
+          </w:tcPr>
+          <w:p>
+            <w:pPr>
+              <w:jc w:val="center"/>
+            </w:pPr>
+          </w:p>
+        </w:tc>
+        <w:tc>
+          <w:tcPr>
+            <w:tcW w:w="1871" w:type="dxa"/>
+          </w:tcPr>
+          <w:p>
+            <w:pPr>
+              <w:jc w:val="center"/>
+            </w:pPr>
+            <w:r>
+              <w:t>Name</w:t>
+            </w:r>
+          </w:p>
+        </w:tc>
+        <w:tc>
+          <w:tcPr>
+            <w:tcW w:w="1544" w:type="dxa"/>
+          </w:tcPr>
+          <w:p>
+            <w:pPr>
+              <w:jc w:val="center"/>
+            </w:pPr>
+            <w:r>
+              <w:t>The member’s name</w:t>
+            </w:r>
+          </w:p>
+        </w:tc>
+        <w:tc>
+          <w:tcPr>
+            <w:tcW w:w="1518" w:type="dxa"/>
+          </w:tcPr>
+          <w:p>
+            <w:pPr>
+              <w:jc w:val="center"/>
+            </w:pPr>
+          </w:p>
+        </w:tc>
+        <w:tc>
+          <w:tcPr>
+            <w:tcW w:w="1497" w:type="dxa"/>
+          </w:tcPr>
+          <w:p>
+            <w:pPr>
+              <w:jc w:val="center"/>
+            </w:pPr>
+            <w:r>
+              <w:t>Varchar</w:t>
+            </w:r>
+          </w:p>
+        </w:tc>
+        <w:tc>
+          <w:tcPr>
+            <w:tcW w:w="1444" w:type="dxa"/>
+          </w:tcPr>
+          <w:p>
+            <w:pPr>
+              <w:jc w:val="center"/>
+            </w:pPr>
+            <w:r>
+              <w:t>255</w:t>
+            </w:r>
+          </w:p>
+        </w:tc>
+      </w:tr>
+      <w:tr>
+        <w:tc>
+          <w:tcPr>
+            <w:tcW w:w="1476" w:type="dxa"/>
+          </w:tcPr>
+          <w:p>
+            <w:pPr>
+              <w:jc w:val="center"/>
+            </w:pPr>
+          </w:p>
+        </w:tc>
+        <w:tc>
+          <w:tcPr>
+            <w:tcW w:w="1871" w:type="dxa"/>
+          </w:tcPr>
+          <w:p>
+            <w:pPr>
+              <w:jc w:val="center"/>
+            </w:pPr>
+            <w:r>
+              <w:t>Surname</w:t>
+            </w:r>
+          </w:p>
+        </w:tc>
+        <w:tc>
+          <w:tcPr>
+            <w:tcW w:w="1544" w:type="dxa"/>
+          </w:tcPr>
+          <w:p>
+            <w:pPr>
+              <w:jc w:val="center"/>
+            </w:pPr>
+            <w:r>
+              <w:t>The member’</w:t>
+            </w:r>
+            <w:r>
+              <w:t>s surname</w:t>
+            </w:r>
+          </w:p>
+        </w:tc>
+        <w:tc>
+          <w:tcPr>
+            <w:tcW w:w="1518" w:type="dxa"/>
+          </w:tcPr>
+          <w:p>
+            <w:pPr>
+              <w:jc w:val="center"/>
+            </w:pPr>
+          </w:p>
+        </w:tc>
+        <w:tc>
+          <w:tcPr>
+            <w:tcW w:w="1497" w:type="dxa"/>
+          </w:tcPr>
+          <w:p>
+            <w:pPr>
+              <w:jc w:val="center"/>
+            </w:pPr>
+            <w:r>
+              <w:t>Date</w:t>
+            </w:r>
+          </w:p>
+        </w:tc>
+        <w:tc>
+          <w:tcPr>
+            <w:tcW w:w="1444" w:type="dxa"/>
+          </w:tcPr>
+          <w:p>
+            <w:pPr>
+              <w:jc w:val="center"/>
+            </w:pPr>
+          </w:p>
+        </w:tc>
+      </w:tr>
+      <w:tr>
+        <w:tc>
+          <w:tcPr>
+            <w:tcW w:w="1476" w:type="dxa"/>
+          </w:tcPr>
+          <w:p>
+            <w:pPr>
+              <w:jc w:val="center"/>
+            </w:pPr>
+          </w:p>
+        </w:tc>
+        <w:tc>
+          <w:tcPr>
+            <w:tcW w:w="1871" w:type="dxa"/>
+          </w:tcPr>
+          <w:p>
+            <w:pPr>
+              <w:jc w:val="center"/>
+            </w:pPr>
+            <w:r>
+              <w:t>Gender</w:t>
+            </w:r>
+          </w:p>
+        </w:tc>
+        <w:tc>
+          <w:tcPr>
+            <w:tcW w:w="1544" w:type="dxa"/>
+          </w:tcPr>
+          <w:p>
+            <w:pPr>
+              <w:jc w:val="center"/>
+            </w:pPr>
+            <w:r>
+              <w:t>The member’s gender</w:t>
+            </w:r>
+          </w:p>
+        </w:tc>
+        <w:tc>
+          <w:tcPr>
+            <w:tcW w:w="1518" w:type="dxa"/>
+          </w:tcPr>
+          <w:p>
+            <w:pPr>
+              <w:jc w:val="center"/>
+            </w:pPr>
+          </w:p>
+        </w:tc>
+        <w:tc>
+          <w:tcPr>
+            <w:tcW w:w="1497" w:type="dxa"/>
+          </w:tcPr>
+          <w:p>
+            <w:pPr>
+              <w:jc w:val="center"/>
+            </w:pPr>
+            <w:r>
+              <w:t>T</w:t>
+            </w:r>
+            <w:r>
+              <w:t>ime</w:t>
+            </w:r>
+          </w:p>
+        </w:tc>
+        <w:tc>
+          <w:tcPr>
+            <w:tcW w:w="1444" w:type="dxa"/>
+          </w:tcPr>
+          <w:p>
+            <w:pPr>
+              <w:jc w:val="center"/>
+            </w:pPr>
+            <w:r>
+              <w:t>7</w:t>
+            </w:r>
+          </w:p>
+        </w:tc>
+      </w:tr>
+      <w:tr>
+        <w:tc>
+          <w:tcPr>
+            <w:tcW w:w="1476" w:type="dxa"/>
+          </w:tcPr>
+          <w:p>
+            <w:pPr>
+              <w:jc w:val="center"/>
+            </w:pPr>
+          </w:p>
+        </w:tc>
+        <w:tc>
+          <w:tcPr>
+            <w:tcW w:w="1871" w:type="dxa"/>
+          </w:tcPr>
+          <w:p>
+            <w:pPr>
+              <w:jc w:val="center"/>
+            </w:pPr>
+            <w:r>
+              <w:t>Birthdate</w:t>
+            </w:r>
+          </w:p>
+        </w:tc>
+        <w:tc>
+          <w:tcPr>
+            <w:tcW w:w="1544" w:type="dxa"/>
+          </w:tcPr>
+          <w:p>
+            <w:pPr>
+              <w:jc w:val="center"/>
+            </w:pPr>
+            <w:r>
+              <w:t>The member’s birthday</w:t>
+            </w:r>
+          </w:p>
+        </w:tc>
+        <w:tc>
+          <w:tcPr>
+            <w:tcW w:w="1518" w:type="dxa"/>
+          </w:tcPr>
+          <w:p>
+            <w:pPr>
+              <w:jc w:val="center"/>
+            </w:pPr>
+          </w:p>
+        </w:tc>
+        <w:tc>
+          <w:tcPr>
+            <w:tcW w:w="1497" w:type="dxa"/>
+          </w:tcPr>
+          <w:p>
+            <w:pPr>
+              <w:jc w:val="center"/>
+            </w:pPr>
+            <w:r>
+              <w:t>Varchar</w:t>
+            </w:r>
+          </w:p>
+        </w:tc>
+        <w:tc>
+          <w:tcPr>
+            <w:tcW w:w="1444" w:type="dxa"/>
+          </w:tcPr>
+          <w:p>
+            <w:pPr>
+              <w:jc w:val="center"/>
+            </w:pPr>
+            <w:r>
+              <w:t>255</w:t>
+            </w:r>
+          </w:p>
+        </w:tc>
+      </w:tr>
+      <w:tr>
+        <w:tc>
+          <w:tcPr>
+            <w:tcW w:w="1476" w:type="dxa"/>
+          </w:tcPr>
+          <w:p>
+            <w:pPr>
+              <w:jc w:val="center"/>
+            </w:pPr>
+          </w:p>
+        </w:tc>
+        <w:tc>
+          <w:tcPr>
+            <w:tcW w:w="1871" w:type="dxa"/>
+          </w:tcPr>
+          <w:p>
+            <w:pPr>
+              <w:jc w:val="center"/>
+            </w:pPr>
+            <w:proofErr w:type="spellStart"/>
+            <w:r>
+              <w:t>MailingAddress</w:t>
+            </w:r>
+            <w:proofErr w:type="spellEnd"/>
+          </w:p>
+        </w:tc>
+        <w:tc>
+          <w:tcPr>
+            <w:tcW w:w="1544" w:type="dxa"/>
+          </w:tcPr>
+          <w:p>
+            <w:pPr>
+              <w:jc w:val="center"/>
+            </w:pPr>
+            <w:r>
+              <w:t>The member’s mailing address</w:t>
+            </w:r>
+          </w:p>
+        </w:tc>
+        <w:tc>
+          <w:tcPr>
+            <w:tcW w:w="1518" w:type="dxa"/>
+          </w:tcPr>
+          <w:p>
+            <w:pPr>
+              <w:jc w:val="center"/>
+            </w:pPr>
+            <w:r>
+              <w:t>Nullable if the game is free</w:t>
+            </w:r>
+          </w:p>
+        </w:tc>
+        <w:tc>
+          <w:tcPr>
+            <w:tcW w:w="1497" w:type="dxa"/>
+          </w:tcPr>
+          <w:p>
+            <w:pPr>
+              <w:jc w:val="center"/>
+            </w:pPr>
+            <w:r>
+              <w:t>Decimal</w:t>
+            </w:r>
+          </w:p>
+        </w:tc>
+        <w:tc>
+          <w:tcPr>
+            <w:tcW w:w="1444" w:type="dxa"/>
+          </w:tcPr>
+          <w:p>
+            <w:pPr>
+              <w:jc w:val="center"/>
+            </w:pPr>
+            <w:r>
+              <w:t>(4,2)</w:t>
+            </w:r>
+          </w:p>
+        </w:tc>
+      </w:tr>
+      <w:tr>
+        <w:tc>
+          <w:tcPr>
+            <w:tcW w:w="1476" w:type="dxa"/>
+          </w:tcPr>
+          <w:p>
+            <w:pPr>
+              <w:jc w:val="center"/>
+            </w:pPr>
+          </w:p>
+        </w:tc>
+        <w:tc>
+          <w:tcPr>
+            <w:tcW w:w="1871" w:type="dxa"/>
+          </w:tcPr>
+          <w:p>
+            <w:pPr>
+              <w:jc w:val="center"/>
+            </w:pPr>
+            <w:r>
+              <w:t>Shipping Address</w:t>
+            </w:r>
+          </w:p>
+        </w:tc>
+        <w:tc>
+          <w:tcPr>
+            <w:tcW w:w="1544" w:type="dxa"/>
+          </w:tcPr>
+          <w:p>
+            <w:pPr>
+              <w:jc w:val="center"/>
+            </w:pPr>
+            <w:r>
+              <w:t>The member’s shipping address</w:t>
+            </w:r>
+          </w:p>
+        </w:tc>
+        <w:tc>
+          <w:tcPr>
+            <w:tcW w:w="1518" w:type="dxa"/>
+          </w:tcPr>
+          <w:p>
+            <w:pPr>
+              <w:jc w:val="center"/>
+            </w:pPr>
+          </w:p>
+        </w:tc>
+        <w:tc>
+          <w:tcPr>
+            <w:tcW w:w="1497" w:type="dxa"/>
+          </w:tcPr>
+          <w:p>
+            <w:pPr>
+              <w:jc w:val="center"/>
+            </w:pPr>
+            <w:r>
+              <w:t>Varchar</w:t>
+            </w:r>
+          </w:p>
+        </w:tc>
+        <w:tc>
+          <w:tcPr>
+            <w:tcW w:w="1444" w:type="dxa"/>
+          </w:tcPr>
+          <w:p>
+            <w:pPr>
+              <w:jc w:val="center"/>
+            </w:pPr>
+            <w:r>
+              <w:t>10</w:t>
+            </w:r>
+          </w:p>
+        </w:tc>
+      </w:tr>
+      <w:tr>
+        <w:tc>
+          <w:tcPr>
+            <w:tcW w:w="1476" w:type="dxa"/>
+          </w:tcPr>
+          <w:p>
+            <w:pPr>
+              <w:jc w:val="center"/>
+            </w:pPr>
+            <w:r>
+              <w:t>FK</w:t>
+            </w:r>
+          </w:p>
+        </w:tc>
+        <w:tc>
+          <w:tcPr>
+            <w:tcW w:w="1871" w:type="dxa"/>
+          </w:tcPr>
+          <w:p>
+            <w:pPr>
+              <w:jc w:val="center"/>
+            </w:pPr>
+            <w:proofErr w:type="spellStart"/>
+            <w:r>
+              <w:t>CategoryID</w:t>
+            </w:r>
+            <w:proofErr w:type="spellEnd"/>
+          </w:p>
+        </w:tc>
+        <w:tc>
+          <w:tcPr>
+            <w:tcW w:w="1544" w:type="dxa"/>
+          </w:tcPr>
+          <w:p>
+            <w:pPr>
+              <w:jc w:val="center"/>
+            </w:pPr>
+            <w:r>
+              <w:t xml:space="preserve">The associated </w:t>
+            </w:r>
+            <w:r>
+              <w:t>category</w:t>
+            </w:r>
+            <w:r>
+              <w:t>’s ID</w:t>
+            </w:r>
+          </w:p>
+        </w:tc>
+        <w:tc>
+          <w:tcPr>
+            <w:tcW w:w="1518" w:type="dxa"/>
+          </w:tcPr>
+          <w:p>
+            <w:pPr>
+              <w:jc w:val="center"/>
+            </w:pPr>
+          </w:p>
+        </w:tc>
+        <w:tc>
+          <w:tcPr>
+            <w:tcW w:w="1497" w:type="dxa"/>
+          </w:tcPr>
+          <w:p>
+            <w:pPr>
+              <w:jc w:val="center"/>
+            </w:pPr>
+            <w:proofErr w:type="spellStart"/>
+            <w:r>
+              <w:t>Int</w:t>
+            </w:r>
+            <w:proofErr w:type="spellEnd"/>
+          </w:p>
+        </w:tc>
+        <w:tc>
+          <w:tcPr>
+            <w:tcW w:w="1444" w:type="dxa"/>
+          </w:tcPr>
+          <w:p>
+            <w:pPr>
+              <w:jc w:val="center"/>
+            </w:pPr>
+          </w:p>
+        </w:tc>
+      </w:tr>
+      <w:tr>
+        <w:tc>
+          <w:tcPr>
+            <w:tcW w:w="1476" w:type="dxa"/>
+          </w:tcPr>
+          <w:p>
+            <w:pPr>
+              <w:jc w:val="center"/>
+            </w:pPr>
+            <w:r>
+              <w:t>FK</w:t>
+            </w:r>
+          </w:p>
+        </w:tc>
+        <w:tc>
+          <w:tcPr>
+            <w:tcW w:w="1871" w:type="dxa"/>
+          </w:tcPr>
+          <w:p>
+            <w:pPr>
+              <w:jc w:val="center"/>
+            </w:pPr>
+            <w:proofErr w:type="spellStart"/>
+            <w:r>
+              <w:t>PlatformId</w:t>
+            </w:r>
+            <w:proofErr w:type="spellEnd"/>
+          </w:p>
+        </w:tc>
+        <w:tc>
+          <w:tcPr>
+            <w:tcW w:w="1544" w:type="dxa"/>
+          </w:tcPr>
+          <w:p>
+            <w:pPr>
+              <w:jc w:val="center"/>
+            </w:pPr>
+            <w:r>
+              <w:t xml:space="preserve">The associated </w:t>
+            </w:r>
+            <w:r>
+              <w:t>platform</w:t>
+            </w:r>
+            <w:r>
+              <w:t>’s ID</w:t>
+            </w:r>
+          </w:p>
+        </w:tc>
+        <w:tc>
+          <w:tcPr>
+            <w:tcW w:w="1518" w:type="dxa"/>
+          </w:tcPr>
+          <w:p>
+            <w:pPr>
+              <w:jc w:val="center"/>
+            </w:pPr>
+          </w:p>
+        </w:tc>
+        <w:tc>
+          <w:tcPr>
+            <w:tcW w:w="1497" w:type="dxa"/>
+          </w:tcPr>
+          <w:p>
+            <w:pPr>
+              <w:jc w:val="center"/>
+            </w:pPr>
+            <w:proofErr w:type="spellStart"/>
+            <w:r>
+              <w:t>Int</w:t>
+            </w:r>
+            <w:proofErr w:type="spellEnd"/>
+          </w:p>
+        </w:tc>
+        <w:tc>
+          <w:tcPr>
+            <w:tcW w:w="1444" w:type="dxa"/>
+          </w:tcPr>
+          <w:p>
+            <w:pPr>
+              <w:jc w:val="center"/>
+            </w:pPr>
+          </w:p>
+        </w:tc>
+      </w:tr>
+    </w:tbl>
+    <w:p/>
+    <w:p/>
+    <w:p/>
+    <w:p/>
+    <w:p/>
+    <w:p/>
+    <w:p/>
+    <w:p/>
+    <w:p>
+      <w:r>
+        <w:lastRenderedPageBreak/>
+        <w:t xml:space="preserve">Table Name: </w:t>
+      </w:r>
+      <w:proofErr w:type="spellStart"/>
+      <w:r>
+        <w:t>Member_Login</w:t>
+      </w:r>
+      <w:proofErr w:type="spellEnd"/>
+    </w:p>
+    <w:tbl>
+      <w:tblPr>
+        <w:tblStyle w:val="TableGrid"/>
+        <w:tblW w:w="0" w:type="auto"/>
+        <w:tblLook w:val="04A0" w:firstRow="1" w:lastRow="0" w:firstColumn="1" w:lastColumn="0" w:noHBand="0" w:noVBand="1"/>
+      </w:tblPr>
+      <w:tblGrid>
+        <w:gridCol w:w="1476"/>
+        <w:gridCol w:w="1871"/>
+        <w:gridCol w:w="1544"/>
+        <w:gridCol w:w="1497"/>
+        <w:gridCol w:w="1444"/>
+      </w:tblGrid>
+      <w:tr>
+        <w:tc>
+          <w:tcPr>
+            <w:tcW w:w="1476" w:type="dxa"/>
+            <w:shd w:val="clear" w:color="auto" w:fill="ACB9CA" w:themeFill="text2" w:themeFillTint="66"/>
+          </w:tcPr>
+          <w:p>
+            <w:pPr>
+              <w:jc w:val="center"/>
+            </w:pPr>
+            <w:r>
+              <w:t>PK/FK</w:t>
+            </w:r>
+          </w:p>
+        </w:tc>
+        <w:tc>
+          <w:tcPr>
+            <w:tcW w:w="1871" w:type="dxa"/>
+            <w:shd w:val="clear" w:color="auto" w:fill="ACB9CA" w:themeFill="text2" w:themeFillTint="66"/>
+          </w:tcPr>
+          <w:p>
+            <w:pPr>
+              <w:jc w:val="center"/>
+            </w:pPr>
+            <w:r>
+              <w:t>Field Name</w:t>
+            </w:r>
+          </w:p>
+        </w:tc>
+        <w:tc>
+          <w:tcPr>
+            <w:tcW w:w="1544" w:type="dxa"/>
+            <w:shd w:val="clear" w:color="auto" w:fill="ACB9CA" w:themeFill="text2" w:themeFillTint="66"/>
+          </w:tcPr>
+          <w:p>
+            <w:pPr>
+              <w:jc w:val="center"/>
+            </w:pPr>
+            <w:r>
+              <w:t>Description</w:t>
+            </w:r>
+          </w:p>
+        </w:tc>
+        <w:tc>
+          <w:tcPr>
+            <w:tcW w:w="1497" w:type="dxa"/>
+            <w:shd w:val="clear" w:color="auto" w:fill="ACB9CA" w:themeFill="text2" w:themeFillTint="66"/>
+          </w:tcPr>
+          <w:p>
+            <w:pPr>
+              <w:jc w:val="center"/>
+            </w:pPr>
+            <w:r>
+              <w:t>Type</w:t>
+            </w:r>
+          </w:p>
+        </w:tc>
+        <w:tc>
+          <w:tcPr>
+            <w:tcW w:w="1444" w:type="dxa"/>
+            <w:shd w:val="clear" w:color="auto" w:fill="ACB9CA" w:themeFill="text2" w:themeFillTint="66"/>
+          </w:tcPr>
+          <w:p>
+            <w:pPr>
+              <w:jc w:val="center"/>
+            </w:pPr>
+            <w:r>
+              <w:t>Size</w:t>
+            </w:r>
+          </w:p>
+        </w:tc>
+      </w:tr>
+      <w:tr>
+        <w:tc>
+          <w:tcPr>
+            <w:tcW w:w="1476" w:type="dxa"/>
+          </w:tcPr>
+          <w:p>
+            <w:pPr>
+              <w:jc w:val="center"/>
+            </w:pPr>
+            <w:r>
+              <w:t>FK</w:t>
+            </w:r>
+          </w:p>
+        </w:tc>
+        <w:tc>
+          <w:tcPr>
+            <w:tcW w:w="1871" w:type="dxa"/>
+          </w:tcPr>
+          <w:p>
+            <w:pPr>
+              <w:jc w:val="center"/>
+            </w:pPr>
+            <w:proofErr w:type="spellStart"/>
+            <w:r>
+              <w:t>MemberId</w:t>
+            </w:r>
+            <w:proofErr w:type="spellEnd"/>
+          </w:p>
+        </w:tc>
+        <w:tc>
+          <w:tcPr>
+            <w:tcW w:w="1544" w:type="dxa"/>
+          </w:tcPr>
+          <w:p>
+            <w:pPr>
+              <w:jc w:val="center"/>
+            </w:pPr>
+            <w:r>
+              <w:t>The</w:t>
+            </w:r>
+            <w:r>
+              <w:t xml:space="preserve"> associated</w:t>
+            </w:r>
+            <w:r>
+              <w:t xml:space="preserve"> member’s ID</w:t>
+            </w:r>
+          </w:p>
+        </w:tc>
+        <w:tc>
+          <w:tcPr>
+            <w:tcW w:w="1497" w:type="dxa"/>
+          </w:tcPr>
+          <w:p>
+            <w:pPr>
+              <w:jc w:val="center"/>
+            </w:pPr>
+            <w:proofErr w:type="spellStart"/>
+            <w:r>
+              <w:t>Int</w:t>
+            </w:r>
+            <w:proofErr w:type="spellEnd"/>
+          </w:p>
+        </w:tc>
+        <w:tc>
+          <w:tcPr>
+            <w:tcW w:w="1444" w:type="dxa"/>
+          </w:tcPr>
+          <w:p>
+            <w:pPr>
+              <w:jc w:val="center"/>
+            </w:pPr>
+          </w:p>
+        </w:tc>
+      </w:tr>
+      <w:tr>
+        <w:tc>
+          <w:tcPr>
+            <w:tcW w:w="1476" w:type="dxa"/>
+          </w:tcPr>
+          <w:p>
+            <w:pPr>
+              <w:jc w:val="center"/>
+            </w:pPr>
+            <w:r>
+              <w:t>FK</w:t>
+            </w:r>
+          </w:p>
+        </w:tc>
+        <w:tc>
+          <w:tcPr>
+            <w:tcW w:w="1871" w:type="dxa"/>
+          </w:tcPr>
+          <w:p>
+            <w:pPr>
+              <w:jc w:val="center"/>
+            </w:pPr>
+            <w:proofErr w:type="spellStart"/>
+            <w:r>
+              <w:t>LoginId</w:t>
+            </w:r>
+            <w:proofErr w:type="spellEnd"/>
+          </w:p>
+        </w:tc>
+        <w:tc>
+          <w:tcPr>
+            <w:tcW w:w="1544" w:type="dxa"/>
+          </w:tcPr>
+          <w:p>
+            <w:pPr>
+              <w:jc w:val="center"/>
+            </w:pPr>
+            <w:r>
+              <w:t xml:space="preserve">The </w:t>
+            </w:r>
+            <w:r>
+              <w:t>login’s id</w:t>
+            </w:r>
+          </w:p>
+        </w:tc>
+        <w:tc>
+          <w:tcPr>
+            <w:tcW w:w="1497" w:type="dxa"/>
+          </w:tcPr>
+          <w:p>
+            <w:pPr>
+              <w:jc w:val="center"/>
+            </w:pPr>
+            <w:proofErr w:type="spellStart"/>
+            <w:r>
+              <w:t>Int</w:t>
+            </w:r>
+            <w:proofErr w:type="spellEnd"/>
+          </w:p>
+        </w:tc>
+        <w:tc>
+          <w:tcPr>
+            <w:tcW w:w="1444" w:type="dxa"/>
+          </w:tcPr>
+          <w:p>
+            <w:pPr>
+              <w:jc w:val="center"/>
+            </w:pPr>
+          </w:p>
+        </w:tc>
+      </w:tr>
+    </w:tbl>
+    <w:p/>
+    <w:p>
+      <w:r>
+        <w:t xml:space="preserve">Table Name: </w:t>
+      </w:r>
+      <w:proofErr w:type="spellStart"/>
+      <w:r>
+        <w:t>Employee</w:t>
+      </w:r>
+      <w:r>
+        <w:t>_Login</w:t>
+      </w:r>
+      <w:proofErr w:type="spellEnd"/>
+    </w:p>
+    <w:tbl>
+      <w:tblPr>
+        <w:tblStyle w:val="TableGrid"/>
+        <w:tblW w:w="0" w:type="auto"/>
+        <w:tblLook w:val="04A0" w:firstRow="1" w:lastRow="0" w:firstColumn="1" w:lastColumn="0" w:noHBand="0" w:noVBand="1"/>
+      </w:tblPr>
+      <w:tblGrid>
+        <w:gridCol w:w="1476"/>
+        <w:gridCol w:w="1871"/>
+        <w:gridCol w:w="1544"/>
+        <w:gridCol w:w="1497"/>
+        <w:gridCol w:w="1444"/>
+      </w:tblGrid>
+      <w:tr>
+        <w:tc>
+          <w:tcPr>
+            <w:tcW w:w="1476" w:type="dxa"/>
+            <w:shd w:val="clear" w:color="auto" w:fill="ACB9CA" w:themeFill="text2" w:themeFillTint="66"/>
+          </w:tcPr>
+          <w:p>
+            <w:pPr>
+              <w:jc w:val="center"/>
+            </w:pPr>
+            <w:r>
+              <w:t>PK/FK</w:t>
+            </w:r>
+          </w:p>
+        </w:tc>
+        <w:tc>
+          <w:tcPr>
+            <w:tcW w:w="1871" w:type="dxa"/>
+            <w:shd w:val="clear" w:color="auto" w:fill="ACB9CA" w:themeFill="text2" w:themeFillTint="66"/>
+          </w:tcPr>
+          <w:p>
+            <w:pPr>
+              <w:jc w:val="center"/>
+            </w:pPr>
+            <w:r>
+              <w:t>Field Name</w:t>
+            </w:r>
+          </w:p>
+        </w:tc>
+        <w:tc>
+          <w:tcPr>
+            <w:tcW w:w="1544" w:type="dxa"/>
+            <w:shd w:val="clear" w:color="auto" w:fill="ACB9CA" w:themeFill="text2" w:themeFillTint="66"/>
+          </w:tcPr>
+          <w:p>
+            <w:pPr>
+              <w:jc w:val="center"/>
+            </w:pPr>
+            <w:r>
+              <w:t>Description</w:t>
+            </w:r>
+          </w:p>
+        </w:tc>
+        <w:tc>
+          <w:tcPr>
+            <w:tcW w:w="1497" w:type="dxa"/>
+            <w:shd w:val="clear" w:color="auto" w:fill="ACB9CA" w:themeFill="text2" w:themeFillTint="66"/>
+          </w:tcPr>
+          <w:p>
+            <w:pPr>
+              <w:jc w:val="center"/>
+            </w:pPr>
+            <w:r>
+              <w:t>Type</w:t>
+            </w:r>
+          </w:p>
+        </w:tc>
+        <w:tc>
+          <w:tcPr>
+            <w:tcW w:w="1444" w:type="dxa"/>
+            <w:shd w:val="clear" w:color="auto" w:fill="ACB9CA" w:themeFill="text2" w:themeFillTint="66"/>
+          </w:tcPr>
+          <w:p>
+            <w:pPr>
+              <w:jc w:val="center"/>
+            </w:pPr>
+            <w:r>
+              <w:t>Size</w:t>
+            </w:r>
+          </w:p>
+        </w:tc>
+      </w:tr>
+      <w:tr>
+        <w:tc>
+          <w:tcPr>
+            <w:tcW w:w="1476" w:type="dxa"/>
+          </w:tcPr>
+          <w:p>
+            <w:pPr>
+              <w:jc w:val="center"/>
+            </w:pPr>
+            <w:r>
+              <w:t>FK</w:t>
+            </w:r>
+          </w:p>
+        </w:tc>
+        <w:tc>
+          <w:tcPr>
+            <w:tcW w:w="1871" w:type="dxa"/>
+          </w:tcPr>
+          <w:p>
+            <w:pPr>
+              <w:jc w:val="center"/>
+            </w:pPr>
+            <w:proofErr w:type="spellStart"/>
+            <w:r>
+              <w:t>LoginId</w:t>
+            </w:r>
+            <w:proofErr w:type="spellEnd"/>
+          </w:p>
+        </w:tc>
+        <w:tc>
+          <w:tcPr>
+            <w:tcW w:w="1544" w:type="dxa"/>
+          </w:tcPr>
+          <w:p>
+            <w:pPr>
+              <w:jc w:val="center"/>
+            </w:pPr>
+            <w:r>
+              <w:t xml:space="preserve">The </w:t>
+            </w:r>
+            <w:r>
+              <w:t>login</w:t>
+            </w:r>
+            <w:r>
+              <w:t>’s ID</w:t>
+            </w:r>
+          </w:p>
+        </w:tc>
+        <w:tc>
+          <w:tcPr>
+            <w:tcW w:w="1497" w:type="dxa"/>
+          </w:tcPr>
+          <w:p>
+            <w:pPr>
+              <w:jc w:val="center"/>
+            </w:pPr>
+            <w:proofErr w:type="spellStart"/>
+            <w:r>
+              <w:t>Int</w:t>
+            </w:r>
+            <w:proofErr w:type="spellEnd"/>
+          </w:p>
+        </w:tc>
+        <w:tc>
+          <w:tcPr>
+            <w:tcW w:w="1444" w:type="dxa"/>
+          </w:tcPr>
+          <w:p>
+            <w:pPr>
+              <w:jc w:val="center"/>
+            </w:pPr>
+          </w:p>
+        </w:tc>
+      </w:tr>
+      <w:tr>
+        <w:tc>
+          <w:tcPr>
+            <w:tcW w:w="1476" w:type="dxa"/>
+          </w:tcPr>
+          <w:p>
+            <w:pPr>
+              <w:jc w:val="center"/>
+            </w:pPr>
+            <w:r>
+              <w:t>FK</w:t>
+            </w:r>
+          </w:p>
+        </w:tc>
+        <w:tc>
+          <w:tcPr>
+            <w:tcW w:w="1871" w:type="dxa"/>
+          </w:tcPr>
+          <w:p>
+            <w:pPr>
+              <w:jc w:val="center"/>
+            </w:pPr>
+            <w:proofErr w:type="spellStart"/>
+            <w:r>
+              <w:t>EmployeeId</w:t>
+            </w:r>
+            <w:proofErr w:type="spellEnd"/>
+          </w:p>
+        </w:tc>
+        <w:tc>
+          <w:tcPr>
+            <w:tcW w:w="1544" w:type="dxa"/>
+          </w:tcPr>
+          <w:p>
+            <w:pPr>
+              <w:jc w:val="center"/>
+            </w:pPr>
+            <w:r>
+              <w:t>The employee’s id</w:t>
+            </w:r>
+          </w:p>
+        </w:tc>
+        <w:tc>
+          <w:tcPr>
+            <w:tcW w:w="1497" w:type="dxa"/>
+          </w:tcPr>
+          <w:p>
+            <w:pPr>
+              <w:jc w:val="center"/>
+            </w:pPr>
+            <w:proofErr w:type="spellStart"/>
+            <w:r>
+              <w:t>Int</w:t>
+            </w:r>
+            <w:proofErr w:type="spellEnd"/>
+          </w:p>
+        </w:tc>
+        <w:tc>
+          <w:tcPr>
+            <w:tcW w:w="1444" w:type="dxa"/>
+          </w:tcPr>
+          <w:p>
+            <w:pPr>
+              <w:jc w:val="center"/>
+            </w:pPr>
+          </w:p>
+        </w:tc>
+      </w:tr>
+    </w:tbl>
+    <w:p/>
+    <w:p>
+      <w:r>
+        <w:t xml:space="preserve">Table Name: </w:t>
+      </w:r>
+      <w:proofErr w:type="spellStart"/>
+      <w:r>
+        <w:t>Member_Login</w:t>
+      </w:r>
+      <w:proofErr w:type="spellEnd"/>
+    </w:p>
+    <w:tbl>
+      <w:tblPr>
+        <w:tblStyle w:val="TableGrid"/>
+        <w:tblW w:w="0" w:type="auto"/>
+        <w:tblLook w:val="04A0" w:firstRow="1" w:lastRow="0" w:firstColumn="1" w:lastColumn="0" w:noHBand="0" w:noVBand="1"/>
+      </w:tblPr>
+      <w:tblGrid>
+        <w:gridCol w:w="1476"/>
+        <w:gridCol w:w="1871"/>
+        <w:gridCol w:w="1544"/>
+        <w:gridCol w:w="1497"/>
+        <w:gridCol w:w="1444"/>
+      </w:tblGrid>
+      <w:tr>
+        <w:tc>
+          <w:tcPr>
+            <w:tcW w:w="1476" w:type="dxa"/>
+            <w:shd w:val="clear" w:color="auto" w:fill="ACB9CA" w:themeFill="text2" w:themeFillTint="66"/>
+          </w:tcPr>
+          <w:p>
+            <w:pPr>
+              <w:jc w:val="center"/>
+            </w:pPr>
+            <w:r>
+              <w:t>PK/FK</w:t>
+            </w:r>
+          </w:p>
+        </w:tc>
+        <w:tc>
+          <w:tcPr>
+            <w:tcW w:w="1871" w:type="dxa"/>
+            <w:shd w:val="clear" w:color="auto" w:fill="ACB9CA" w:themeFill="text2" w:themeFillTint="66"/>
+          </w:tcPr>
+          <w:p>
+            <w:pPr>
+              <w:jc w:val="center"/>
+            </w:pPr>
+            <w:r>
+              <w:t>Field Name</w:t>
+            </w:r>
+          </w:p>
+        </w:tc>
+        <w:tc>
+          <w:tcPr>
+            <w:tcW w:w="1544" w:type="dxa"/>
+            <w:shd w:val="clear" w:color="auto" w:fill="ACB9CA" w:themeFill="text2" w:themeFillTint="66"/>
+          </w:tcPr>
+          <w:p>
+            <w:pPr>
+              <w:jc w:val="center"/>
+            </w:pPr>
+            <w:r>
+              <w:t>Description</w:t>
+            </w:r>
+          </w:p>
+        </w:tc>
+        <w:tc>
+          <w:tcPr>
+            <w:tcW w:w="1497" w:type="dxa"/>
+            <w:shd w:val="clear" w:color="auto" w:fill="ACB9CA" w:themeFill="text2" w:themeFillTint="66"/>
+          </w:tcPr>
+          <w:p>
+            <w:pPr>
+              <w:jc w:val="center"/>
+            </w:pPr>
+            <w:r>
+              <w:t>Type</w:t>
+            </w:r>
+          </w:p>
+        </w:tc>
+        <w:tc>
+          <w:tcPr>
+            <w:tcW w:w="1444" w:type="dxa"/>
+            <w:shd w:val="clear" w:color="auto" w:fill="ACB9CA" w:themeFill="text2" w:themeFillTint="66"/>
+          </w:tcPr>
+          <w:p>
+            <w:pPr>
+              <w:jc w:val="center"/>
+            </w:pPr>
+            <w:r>
+              <w:t>Size</w:t>
+            </w:r>
+          </w:p>
+        </w:tc>
+      </w:tr>
+      <w:tr>
+        <w:tc>
+          <w:tcPr>
+            <w:tcW w:w="1476" w:type="dxa"/>
+          </w:tcPr>
+          <w:p>
+            <w:pPr>
+              <w:jc w:val="center"/>
+            </w:pPr>
+            <w:r>
+              <w:t>FK</w:t>
+            </w:r>
+          </w:p>
+        </w:tc>
+        <w:tc>
+          <w:tcPr>
+            <w:tcW w:w="1871" w:type="dxa"/>
+          </w:tcPr>
+          <w:p>
+            <w:pPr>
+              <w:jc w:val="center"/>
+            </w:pPr>
+            <w:proofErr w:type="spellStart"/>
+            <w:r>
+              <w:t>MemberId</w:t>
+            </w:r>
+            <w:proofErr w:type="spellEnd"/>
+          </w:p>
+        </w:tc>
+        <w:tc>
+          <w:tcPr>
+            <w:tcW w:w="1544" w:type="dxa"/>
+          </w:tcPr>
+          <w:p>
+            <w:pPr>
+              <w:jc w:val="center"/>
+            </w:pPr>
+            <w:r>
+              <w:t>The associated member’s ID</w:t>
+            </w:r>
+          </w:p>
+        </w:tc>
+        <w:tc>
+          <w:tcPr>
+            <w:tcW w:w="1497" w:type="dxa"/>
+          </w:tcPr>
+          <w:p>
+            <w:pPr>
+              <w:jc w:val="center"/>
+            </w:pPr>
+            <w:proofErr w:type="spellStart"/>
+            <w:r>
+              <w:t>Int</w:t>
+            </w:r>
+            <w:proofErr w:type="spellEnd"/>
+          </w:p>
+        </w:tc>
+        <w:tc>
+          <w:tcPr>
+            <w:tcW w:w="1444" w:type="dxa"/>
+          </w:tcPr>
+          <w:p>
+            <w:pPr>
+              <w:jc w:val="center"/>
+            </w:pPr>
+          </w:p>
+        </w:tc>
+      </w:tr>
+      <w:tr>
+        <w:tc>
+          <w:tcPr>
+            <w:tcW w:w="1476" w:type="dxa"/>
+          </w:tcPr>
+          <w:p>
+            <w:pPr>
+              <w:jc w:val="center"/>
+            </w:pPr>
+            <w:r>
+              <w:t>FK</w:t>
+            </w:r>
+          </w:p>
+        </w:tc>
+        <w:tc>
+          <w:tcPr>
+            <w:tcW w:w="1871" w:type="dxa"/>
+          </w:tcPr>
+          <w:p>
+            <w:pPr>
+              <w:jc w:val="center"/>
+            </w:pPr>
+            <w:proofErr w:type="spellStart"/>
+            <w:r>
+              <w:t>EventId</w:t>
+            </w:r>
+            <w:proofErr w:type="spellEnd"/>
+          </w:p>
+        </w:tc>
+        <w:tc>
+          <w:tcPr>
+            <w:tcW w:w="1544" w:type="dxa"/>
+          </w:tcPr>
+          <w:p>
+            <w:pPr>
+              <w:jc w:val="center"/>
+            </w:pPr>
+            <w:r>
+              <w:t xml:space="preserve">The </w:t>
+            </w:r>
+            <w:r>
+              <w:t>event</w:t>
+            </w:r>
+            <w:r>
+              <w:t>’s id</w:t>
+            </w:r>
+          </w:p>
+        </w:tc>
+        <w:tc>
+          <w:tcPr>
+            <w:tcW w:w="1497" w:type="dxa"/>
+          </w:tcPr>
+          <w:p>
+            <w:pPr>
+              <w:jc w:val="center"/>
+            </w:pPr>
+            <w:proofErr w:type="spellStart"/>
+            <w:r>
+              <w:t>Int</w:t>
+            </w:r>
+            <w:proofErr w:type="spellEnd"/>
+          </w:p>
+        </w:tc>
+        <w:tc>
+          <w:tcPr>
+            <w:tcW w:w="1444" w:type="dxa"/>
           </w:tcPr>
           <w:p>
             <w:pPr>
@@ -2982,7 +4319,7 @@
 </file>
 
 <file path=word/styles.xml><?xml version="1.0" encoding="utf-8"?>
-<w:styles xmlns:mc="http://schemas.openxmlformats.org/markup-compatibility/2006" xmlns:r="http://schemas.openxmlformats.org/officeDocument/2006/relationships" xmlns:w="http://schemas.openxmlformats.org/wordprocessingml/2006/main" xmlns:w14="http://schemas.microsoft.com/office/word/2010/wordml" xmlns:w15="http://schemas.microsoft.com/office/word/2012/wordml" xmlns:w16se="http://schemas.microsoft.com/office/word/2015/wordml/symex" mc:Ignorable="w14 w15 w16se">
+<w:styles xmlns:mc="http://schemas.openxmlformats.org/markup-compatibility/2006" xmlns:r="http://schemas.openxmlformats.org/officeDocument/2006/relationships" xmlns:w="http://schemas.openxmlformats.org/wordprocessingml/2006/main" xmlns:w14="http://schemas.microsoft.com/office/word/2010/wordml" xmlns:w15="http://schemas.microsoft.com/office/word/2012/wordml" xmlns:w16cid="http://schemas.microsoft.com/office/word/2016/wordml/cid" xmlns:w16se="http://schemas.microsoft.com/office/word/2015/wordml/symex" mc:Ignorable="w14 w15 w16se w16cid">
   <w:docDefaults>
     <w:rPrDefault>
       <w:rPr>
@@ -2998,7 +4335,7 @@
       </w:pPr>
     </w:pPrDefault>
   </w:docDefaults>
-  <w:latentStyles w:defLockedState="0" w:defUIPriority="99" w:defSemiHidden="0" w:defUnhideWhenUsed="0" w:defQFormat="0" w:count="371">
+  <w:latentStyles w:defLockedState="0" w:defUIPriority="99" w:defSemiHidden="0" w:defUnhideWhenUsed="0" w:defQFormat="0" w:count="375">
     <w:lsdException w:name="Normal" w:uiPriority="0" w:qFormat="1"/>
     <w:lsdException w:name="heading 1" w:uiPriority="9" w:qFormat="1"/>
     <w:lsdException w:name="heading 2" w:semiHidden="1" w:uiPriority="9" w:unhideWhenUsed="1" w:qFormat="1"/>
@@ -3104,7 +4441,6 @@
     <w:lsdException w:name="HTML Sample" w:semiHidden="1" w:unhideWhenUsed="1"/>
     <w:lsdException w:name="HTML Typewriter" w:semiHidden="1" w:unhideWhenUsed="1"/>
     <w:lsdException w:name="HTML Variable" w:semiHidden="1" w:unhideWhenUsed="1"/>
-    <w:lsdException w:name="Normal Table" w:semiHidden="1" w:unhideWhenUsed="1"/>
     <w:lsdException w:name="annotation subject" w:semiHidden="1" w:unhideWhenUsed="1"/>
     <w:lsdException w:name="No List" w:semiHidden="1" w:unhideWhenUsed="1"/>
     <w:lsdException w:name="Outline List 1" w:semiHidden="1" w:unhideWhenUsed="1"/>
@@ -3148,10 +4484,8 @@
     <w:lsdException w:name="Table Elegant" w:semiHidden="1" w:unhideWhenUsed="1"/>
     <w:lsdException w:name="Table Professional" w:semiHidden="1" w:unhideWhenUsed="1"/>
     <w:lsdException w:name="Table Subtle 1" w:semiHidden="1" w:unhideWhenUsed="1"/>
-    <w:lsdException w:name="Table Subtle 2" w:semiHidden="1" w:unhideWhenUsed="1"/>
     <w:lsdException w:name="Table Web 1" w:semiHidden="1" w:unhideWhenUsed="1"/>
     <w:lsdException w:name="Table Web 2" w:semiHidden="1" w:unhideWhenUsed="1"/>
-    <w:lsdException w:name="Table Web 3" w:semiHidden="1" w:unhideWhenUsed="1"/>
     <w:lsdException w:name="Balloon Text" w:semiHidden="1" w:unhideWhenUsed="1"/>
     <w:lsdException w:name="Table Grid" w:uiPriority="39"/>
     <w:lsdException w:name="Table Theme" w:semiHidden="1" w:unhideWhenUsed="1"/>
@@ -3370,6 +4704,10 @@
     <w:lsdException w:name="List Table 5 Dark Accent 6" w:uiPriority="50"/>
     <w:lsdException w:name="List Table 6 Colorful Accent 6" w:uiPriority="51"/>
     <w:lsdException w:name="List Table 7 Colorful Accent 6" w:uiPriority="52"/>
+    <w:lsdException w:name="Mention" w:semiHidden="1" w:unhideWhenUsed="1"/>
+    <w:lsdException w:name="Smart Hyperlink" w:semiHidden="1" w:unhideWhenUsed="1"/>
+    <w:lsdException w:name="Hashtag" w:semiHidden="1" w:unhideWhenUsed="1"/>
+    <w:lsdException w:name="Unresolved Mention" w:semiHidden="1" w:unhideWhenUsed="1"/>
   </w:latentStyles>
   <w:style w:type="paragraph" w:default="1" w:styleId="Normal">
     <w:name w:val="Normal"/>

</xml_diff>